<commit_message>
Hotel Network Problem Ready
</commit_message>
<xml_diff>
--- a/Network_Problem.docx
+++ b/Network_Problem.docx
@@ -41,12 +41,7 @@
         </w:numPr>
       </w:pPr>
       <w:r>
-        <w:t>Appropriate number of switch and router</w:t>
-      </w:r>
-      <w:bookmarkStart w:id="0" w:name="_GoBack"/>
-      <w:bookmarkEnd w:id="0"/>
-      <w:r>
-        <w:t>s should be used in the network.</w:t>
+        <w:t>Appropriate number of switch and routers should be used in the network.</w:t>
       </w:r>
     </w:p>
     <w:p>
@@ -101,15 +96,7 @@
     </w:p>
     <w:p>
       <w:r>
-        <w:t xml:space="preserve">XYZ Company is fast-growing company in Eastern Australia with more than 2 million customers globally. The company deals with selling and buying of food items, which are basically operated from the headquarters. The company is intending to open a branch near the local village </w:t>
-      </w:r>
-      <w:proofErr w:type="spellStart"/>
-      <w:r>
-        <w:t>Bonalbo</w:t>
-      </w:r>
-      <w:proofErr w:type="spellEnd"/>
-      <w:r>
-        <w:t>. Thus, the company requires young IT graduates to design the network branch. The network to operate separately from the headquarter network.</w:t>
+        <w:t>XYZ Company is fast-growing company in Eastern Australia with more than 2 million customers globally. The company deals with selling and buying of food items, which are basically operated from the headquarters. The company is intending to open a branch near the local village Bonalbo. Thus, the company requires young IT graduates to design the network branch. The network to operate separately from the headquarter network.</w:t>
       </w:r>
     </w:p>
     <w:p/>
@@ -194,13 +181,367 @@
       <w:r>
         <w:t xml:space="preserve">Assume the ISP gave out a </w:t>
       </w:r>
-      <w:proofErr w:type="gramStart"/>
-      <w:r>
-        <w:t>base  network</w:t>
-      </w:r>
-      <w:proofErr w:type="gramEnd"/>
+      <w:r>
+        <w:t>base network</w:t>
+      </w:r>
       <w:r>
         <w:t xml:space="preserve"> of 192.168.1.0, you as the young network engineer who has been hired, design and implement a network considering the above requirement</w:t>
+      </w:r>
+    </w:p>
+    <w:p/>
+    <w:p>
+      <w:pPr>
+        <w:rPr>
+          <w:b/>
+        </w:rPr>
+      </w:pPr>
+      <w:r>
+        <w:rPr>
+          <w:b/>
+        </w:rPr>
+        <w:t>Problem 3:</w:t>
+      </w:r>
+    </w:p>
+    <w:p>
+      <w:r>
+        <w:t>As a part of your end year networking project, you are required to design and implement Vic Modern Hotel network. The hotel has three floors; in the first floor there three departments (Reception, Store and Logistics), in the second floor there are three departments (Finance, HR and Sales/Marketing), while the third floor hosts the IT and Admin. Therefore, the following are part of the considerations during the design and implementation.</w:t>
+      </w:r>
+    </w:p>
+    <w:p>
+      <w:pPr>
+        <w:pStyle w:val="ListParagraph"/>
+        <w:numPr>
+          <w:ilvl w:val="0"/>
+          <w:numId w:val="3"/>
+        </w:numPr>
+      </w:pPr>
+      <w:r>
+        <w:lastRenderedPageBreak/>
+        <w:t>There should be three routers connecting each floor (all placed in the server room in IT department).</w:t>
+      </w:r>
+    </w:p>
+    <w:p>
+      <w:pPr>
+        <w:pStyle w:val="ListParagraph"/>
+        <w:numPr>
+          <w:ilvl w:val="0"/>
+          <w:numId w:val="3"/>
+        </w:numPr>
+      </w:pPr>
+      <w:r>
+        <w:t>All routers should be connected to each other using DCE cable.</w:t>
+      </w:r>
+    </w:p>
+    <w:p>
+      <w:pPr>
+        <w:pStyle w:val="ListParagraph"/>
+        <w:numPr>
+          <w:ilvl w:val="0"/>
+          <w:numId w:val="3"/>
+        </w:numPr>
+      </w:pPr>
+      <w:r>
+        <w:t>The network between the routers should be 10.10.10.0/30, 10.10.10.4/30, 10.10.10.8/30</w:t>
+      </w:r>
+    </w:p>
+    <w:p>
+      <w:pPr>
+        <w:pStyle w:val="ListParagraph"/>
+        <w:numPr>
+          <w:ilvl w:val="0"/>
+          <w:numId w:val="3"/>
+        </w:numPr>
+      </w:pPr>
+      <w:r>
+        <w:t>Each floor is expected to have one switch (placed in the respective floor).</w:t>
+      </w:r>
+    </w:p>
+    <w:p>
+      <w:pPr>
+        <w:pStyle w:val="ListParagraph"/>
+        <w:numPr>
+          <w:ilvl w:val="0"/>
+          <w:numId w:val="3"/>
+        </w:numPr>
+      </w:pPr>
+      <w:r>
+        <w:t>Each floor is expected to have WIFI networks connected to laptops and phones.</w:t>
+      </w:r>
+    </w:p>
+    <w:p>
+      <w:pPr>
+        <w:pStyle w:val="ListParagraph"/>
+        <w:numPr>
+          <w:ilvl w:val="0"/>
+          <w:numId w:val="3"/>
+        </w:numPr>
+      </w:pPr>
+      <w:r>
+        <w:t>Each department is expected to have a printer</w:t>
+      </w:r>
+    </w:p>
+    <w:p>
+      <w:pPr>
+        <w:pStyle w:val="ListParagraph"/>
+        <w:numPr>
+          <w:ilvl w:val="0"/>
+          <w:numId w:val="3"/>
+        </w:numPr>
+      </w:pPr>
+      <w:r>
+        <w:t>Each department is expected to be in different VLAN with the following details.</w:t>
+      </w:r>
+    </w:p>
+    <w:p>
+      <w:pPr>
+        <w:ind w:left="720" w:firstLine="720"/>
+      </w:pPr>
+      <w:r>
+        <w:t>1</w:t>
+      </w:r>
+      <w:r>
+        <w:rPr>
+          <w:vertAlign w:val="superscript"/>
+        </w:rPr>
+        <w:t>st</w:t>
+      </w:r>
+      <w:r>
+        <w:t xml:space="preserve"> Floor;</w:t>
+      </w:r>
+    </w:p>
+    <w:p>
+      <w:pPr>
+        <w:pStyle w:val="ListParagraph"/>
+        <w:numPr>
+          <w:ilvl w:val="0"/>
+          <w:numId w:val="4"/>
+        </w:numPr>
+      </w:pPr>
+      <w:r>
+        <w:t>Reception – VLAN 80, Network of 192.168.8.0/24</w:t>
+      </w:r>
+    </w:p>
+    <w:p>
+      <w:pPr>
+        <w:pStyle w:val="ListParagraph"/>
+        <w:numPr>
+          <w:ilvl w:val="0"/>
+          <w:numId w:val="4"/>
+        </w:numPr>
+      </w:pPr>
+      <w:r>
+        <w:t>Store – VLAN 70, Network of 192.168.7.0/24</w:t>
+      </w:r>
+    </w:p>
+    <w:p>
+      <w:pPr>
+        <w:pStyle w:val="ListParagraph"/>
+        <w:numPr>
+          <w:ilvl w:val="0"/>
+          <w:numId w:val="4"/>
+        </w:numPr>
+      </w:pPr>
+      <w:r>
+        <w:t>Logistics – VLAN 60, Network of 192.168.6.0/24</w:t>
+      </w:r>
+    </w:p>
+    <w:p>
+      <w:pPr>
+        <w:ind w:left="1440"/>
+      </w:pPr>
+      <w:r>
+        <w:t>2</w:t>
+      </w:r>
+      <w:r>
+        <w:rPr>
+          <w:vertAlign w:val="superscript"/>
+        </w:rPr>
+        <w:t>nd</w:t>
+      </w:r>
+      <w:r>
+        <w:t xml:space="preserve"> Floor;</w:t>
+      </w:r>
+    </w:p>
+    <w:p>
+      <w:pPr>
+        <w:pStyle w:val="ListParagraph"/>
+        <w:numPr>
+          <w:ilvl w:val="0"/>
+          <w:numId w:val="6"/>
+        </w:numPr>
+      </w:pPr>
+      <w:r>
+        <w:t>Finance – VLAN 50, Network of 192.168.5.0/24</w:t>
+      </w:r>
+    </w:p>
+    <w:p>
+      <w:pPr>
+        <w:pStyle w:val="ListParagraph"/>
+        <w:numPr>
+          <w:ilvl w:val="0"/>
+          <w:numId w:val="6"/>
+        </w:numPr>
+      </w:pPr>
+      <w:r>
+        <w:t>HR</w:t>
+      </w:r>
+      <w:r>
+        <w:t>–</w:t>
+      </w:r>
+      <w:r>
+        <w:t xml:space="preserve"> VLAN 40, Network of 192.168.4</w:t>
+      </w:r>
+      <w:r>
+        <w:t>.0/24</w:t>
+      </w:r>
+    </w:p>
+    <w:p>
+      <w:pPr>
+        <w:pStyle w:val="ListParagraph"/>
+        <w:numPr>
+          <w:ilvl w:val="0"/>
+          <w:numId w:val="6"/>
+        </w:numPr>
+      </w:pPr>
+      <w:r>
+        <w:t>Sales</w:t>
+      </w:r>
+      <w:r>
+        <w:t xml:space="preserve"> –</w:t>
+      </w:r>
+      <w:r>
+        <w:t xml:space="preserve"> VLAN 30, Network of 192.168.3</w:t>
+      </w:r>
+      <w:r>
+        <w:t>.0/24</w:t>
+      </w:r>
+    </w:p>
+    <w:p>
+      <w:pPr>
+        <w:ind w:left="1440"/>
+      </w:pPr>
+      <w:r>
+        <w:t>3</w:t>
+      </w:r>
+      <w:r>
+        <w:rPr>
+          <w:vertAlign w:val="superscript"/>
+        </w:rPr>
+        <w:t>rd</w:t>
+      </w:r>
+      <w:r>
+        <w:t xml:space="preserve"> Floor;</w:t>
+      </w:r>
+    </w:p>
+    <w:p>
+      <w:pPr>
+        <w:pStyle w:val="ListParagraph"/>
+        <w:numPr>
+          <w:ilvl w:val="0"/>
+          <w:numId w:val="7"/>
+        </w:numPr>
+      </w:pPr>
+      <w:r>
+        <w:t>Admin – VLAN 20, Network of 192.168.2.0/24</w:t>
+      </w:r>
+    </w:p>
+    <w:p>
+      <w:pPr>
+        <w:pStyle w:val="ListParagraph"/>
+        <w:numPr>
+          <w:ilvl w:val="0"/>
+          <w:numId w:val="7"/>
+        </w:numPr>
+      </w:pPr>
+      <w:r>
+        <w:t>IT</w:t>
+      </w:r>
+      <w:r>
+        <w:t xml:space="preserve"> –</w:t>
+      </w:r>
+      <w:r>
+        <w:t xml:space="preserve"> VLAN 10, Network of 192.168.1</w:t>
+      </w:r>
+      <w:r>
+        <w:t>.0/24</w:t>
+      </w:r>
+    </w:p>
+    <w:p/>
+    <w:p>
+      <w:pPr>
+        <w:pStyle w:val="ListParagraph"/>
+        <w:numPr>
+          <w:ilvl w:val="0"/>
+          <w:numId w:val="3"/>
+        </w:numPr>
+      </w:pPr>
+      <w:r>
+        <w:t>Use OSPF as the routing protocol to advertise route.</w:t>
+      </w:r>
+    </w:p>
+    <w:p>
+      <w:pPr>
+        <w:pStyle w:val="ListParagraph"/>
+        <w:numPr>
+          <w:ilvl w:val="0"/>
+          <w:numId w:val="3"/>
+        </w:numPr>
+      </w:pPr>
+      <w:r>
+        <w:t>All device in the network are expected to obtain IP address dynamically with their respective router configured as the DHCP server.</w:t>
+      </w:r>
+    </w:p>
+    <w:p>
+      <w:pPr>
+        <w:pStyle w:val="ListParagraph"/>
+        <w:numPr>
+          <w:ilvl w:val="0"/>
+          <w:numId w:val="3"/>
+        </w:numPr>
+      </w:pPr>
+      <w:r>
+        <w:t>All the device in the network are expected to communicate with each other.</w:t>
+      </w:r>
+    </w:p>
+    <w:p>
+      <w:pPr>
+        <w:pStyle w:val="ListParagraph"/>
+        <w:numPr>
+          <w:ilvl w:val="0"/>
+          <w:numId w:val="3"/>
+        </w:numPr>
+      </w:pPr>
+      <w:r>
+        <w:t>Configure SSH in all the routers for remote login.</w:t>
+      </w:r>
+    </w:p>
+    <w:p>
+      <w:pPr>
+        <w:pStyle w:val="ListParagraph"/>
+        <w:numPr>
+          <w:ilvl w:val="0"/>
+          <w:numId w:val="3"/>
+        </w:numPr>
+      </w:pPr>
+      <w:r>
+        <w:t>In IT department add PC called Test-PC to port fa0/1 and use it remote login.</w:t>
+      </w:r>
+    </w:p>
+    <w:p>
+      <w:pPr>
+        <w:pStyle w:val="ListParagraph"/>
+        <w:numPr>
+          <w:ilvl w:val="0"/>
+          <w:numId w:val="3"/>
+        </w:numPr>
+      </w:pPr>
+      <w:r>
+        <w:t>Configure port security to IT-dept switch to allow only Test-PC to access port fa0/1 (Use sticky method to obtain mac-address with violation mode of shutdown</w:t>
+      </w:r>
+      <w:bookmarkStart w:id="0" w:name="_GoBack"/>
+      <w:bookmarkEnd w:id="0"/>
+      <w:r>
+        <w:t>)</w:t>
       </w:r>
     </w:p>
     <w:sectPr>
@@ -216,6 +557,119 @@
 <file path=word/numbering.xml><?xml version="1.0" encoding="utf-8"?>
 <w:numbering xmlns:wpc="http://schemas.microsoft.com/office/word/2010/wordprocessingCanvas" xmlns:cx="http://schemas.microsoft.com/office/drawing/2014/chartex" xmlns:cx1="http://schemas.microsoft.com/office/drawing/2015/9/8/chartex" xmlns:mc="http://schemas.openxmlformats.org/markup-compatibility/2006" xmlns:o="urn:schemas-microsoft-com:office:office" xmlns:r="http://schemas.openxmlformats.org/officeDocument/2006/relationships" xmlns:m="http://schemas.openxmlformats.org/officeDocument/2006/math" xmlns:v="urn:schemas-microsoft-com:vml" xmlns:wp14="http://schemas.microsoft.com/office/word/2010/wordprocessingDrawing" xmlns:wp="http://schemas.openxmlformats.org/drawingml/2006/wordprocessingDrawing" xmlns:w10="urn:schemas-microsoft-com:office:word" xmlns:w="http://schemas.openxmlformats.org/wordprocessingml/2006/main" xmlns:w14="http://schemas.microsoft.com/office/word/2010/wordml" xmlns:w15="http://schemas.microsoft.com/office/word/2012/wordml" xmlns:w16se="http://schemas.microsoft.com/office/word/2015/wordml/symex" xmlns:wpg="http://schemas.microsoft.com/office/word/2010/wordprocessingGroup" xmlns:wpi="http://schemas.microsoft.com/office/word/2010/wordprocessingInk" xmlns:wne="http://schemas.microsoft.com/office/word/2006/wordml" xmlns:wps="http://schemas.microsoft.com/office/word/2010/wordprocessingShape" mc:Ignorable="w14 w15 w16se wp14">
   <w:abstractNum w:abstractNumId="0" w15:restartNumberingAfterBreak="0">
+    <w:nsid w:val="04F72824"/>
+    <w:multiLevelType w:val="hybridMultilevel"/>
+    <w:tmpl w:val="3058FE3C"/>
+    <w:lvl w:ilvl="0" w:tplc="04090001">
+      <w:start w:val="1"/>
+      <w:numFmt w:val="bullet"/>
+      <w:lvlText w:val=""/>
+      <w:lvlJc w:val="left"/>
+      <w:pPr>
+        <w:ind w:left="2880" w:hanging="360"/>
+      </w:pPr>
+      <w:rPr>
+        <w:rFonts w:ascii="Symbol" w:hAnsi="Symbol" w:hint="default"/>
+      </w:rPr>
+    </w:lvl>
+    <w:lvl w:ilvl="1" w:tplc="04090003" w:tentative="1">
+      <w:start w:val="1"/>
+      <w:numFmt w:val="bullet"/>
+      <w:lvlText w:val="o"/>
+      <w:lvlJc w:val="left"/>
+      <w:pPr>
+        <w:ind w:left="3600" w:hanging="360"/>
+      </w:pPr>
+      <w:rPr>
+        <w:rFonts w:ascii="Courier New" w:hAnsi="Courier New" w:cs="Courier New" w:hint="default"/>
+      </w:rPr>
+    </w:lvl>
+    <w:lvl w:ilvl="2" w:tplc="04090005" w:tentative="1">
+      <w:start w:val="1"/>
+      <w:numFmt w:val="bullet"/>
+      <w:lvlText w:val=""/>
+      <w:lvlJc w:val="left"/>
+      <w:pPr>
+        <w:ind w:left="4320" w:hanging="360"/>
+      </w:pPr>
+      <w:rPr>
+        <w:rFonts w:ascii="Wingdings" w:hAnsi="Wingdings" w:hint="default"/>
+      </w:rPr>
+    </w:lvl>
+    <w:lvl w:ilvl="3" w:tplc="04090001" w:tentative="1">
+      <w:start w:val="1"/>
+      <w:numFmt w:val="bullet"/>
+      <w:lvlText w:val=""/>
+      <w:lvlJc w:val="left"/>
+      <w:pPr>
+        <w:ind w:left="5040" w:hanging="360"/>
+      </w:pPr>
+      <w:rPr>
+        <w:rFonts w:ascii="Symbol" w:hAnsi="Symbol" w:hint="default"/>
+      </w:rPr>
+    </w:lvl>
+    <w:lvl w:ilvl="4" w:tplc="04090003" w:tentative="1">
+      <w:start w:val="1"/>
+      <w:numFmt w:val="bullet"/>
+      <w:lvlText w:val="o"/>
+      <w:lvlJc w:val="left"/>
+      <w:pPr>
+        <w:ind w:left="5760" w:hanging="360"/>
+      </w:pPr>
+      <w:rPr>
+        <w:rFonts w:ascii="Courier New" w:hAnsi="Courier New" w:cs="Courier New" w:hint="default"/>
+      </w:rPr>
+    </w:lvl>
+    <w:lvl w:ilvl="5" w:tplc="04090005" w:tentative="1">
+      <w:start w:val="1"/>
+      <w:numFmt w:val="bullet"/>
+      <w:lvlText w:val=""/>
+      <w:lvlJc w:val="left"/>
+      <w:pPr>
+        <w:ind w:left="6480" w:hanging="360"/>
+      </w:pPr>
+      <w:rPr>
+        <w:rFonts w:ascii="Wingdings" w:hAnsi="Wingdings" w:hint="default"/>
+      </w:rPr>
+    </w:lvl>
+    <w:lvl w:ilvl="6" w:tplc="04090001" w:tentative="1">
+      <w:start w:val="1"/>
+      <w:numFmt w:val="bullet"/>
+      <w:lvlText w:val=""/>
+      <w:lvlJc w:val="left"/>
+      <w:pPr>
+        <w:ind w:left="7200" w:hanging="360"/>
+      </w:pPr>
+      <w:rPr>
+        <w:rFonts w:ascii="Symbol" w:hAnsi="Symbol" w:hint="default"/>
+      </w:rPr>
+    </w:lvl>
+    <w:lvl w:ilvl="7" w:tplc="04090003" w:tentative="1">
+      <w:start w:val="1"/>
+      <w:numFmt w:val="bullet"/>
+      <w:lvlText w:val="o"/>
+      <w:lvlJc w:val="left"/>
+      <w:pPr>
+        <w:ind w:left="7920" w:hanging="360"/>
+      </w:pPr>
+      <w:rPr>
+        <w:rFonts w:ascii="Courier New" w:hAnsi="Courier New" w:cs="Courier New" w:hint="default"/>
+      </w:rPr>
+    </w:lvl>
+    <w:lvl w:ilvl="8" w:tplc="04090005" w:tentative="1">
+      <w:start w:val="1"/>
+      <w:numFmt w:val="bullet"/>
+      <w:lvlText w:val=""/>
+      <w:lvlJc w:val="left"/>
+      <w:pPr>
+        <w:ind w:left="8640" w:hanging="360"/>
+      </w:pPr>
+      <w:rPr>
+        <w:rFonts w:ascii="Wingdings" w:hAnsi="Wingdings" w:hint="default"/>
+      </w:rPr>
+    </w:lvl>
+  </w:abstractNum>
+  <w:abstractNum w:abstractNumId="1" w15:restartNumberingAfterBreak="0">
     <w:nsid w:val="14DB47F5"/>
     <w:multiLevelType w:val="hybridMultilevel"/>
     <w:tmpl w:val="F7B2E95A"/>
@@ -304,7 +758,435 @@
       </w:pPr>
     </w:lvl>
   </w:abstractNum>
-  <w:abstractNum w:abstractNumId="1" w15:restartNumberingAfterBreak="0">
+  <w:abstractNum w:abstractNumId="2" w15:restartNumberingAfterBreak="0">
+    <w:nsid w:val="17DC0CC7"/>
+    <w:multiLevelType w:val="hybridMultilevel"/>
+    <w:tmpl w:val="BD9468D6"/>
+    <w:lvl w:ilvl="0" w:tplc="04090001">
+      <w:start w:val="1"/>
+      <w:numFmt w:val="bullet"/>
+      <w:lvlText w:val=""/>
+      <w:lvlJc w:val="left"/>
+      <w:pPr>
+        <w:ind w:left="2160" w:hanging="360"/>
+      </w:pPr>
+      <w:rPr>
+        <w:rFonts w:ascii="Symbol" w:hAnsi="Symbol" w:hint="default"/>
+      </w:rPr>
+    </w:lvl>
+    <w:lvl w:ilvl="1" w:tplc="04090003" w:tentative="1">
+      <w:start w:val="1"/>
+      <w:numFmt w:val="bullet"/>
+      <w:lvlText w:val="o"/>
+      <w:lvlJc w:val="left"/>
+      <w:pPr>
+        <w:ind w:left="2880" w:hanging="360"/>
+      </w:pPr>
+      <w:rPr>
+        <w:rFonts w:ascii="Courier New" w:hAnsi="Courier New" w:cs="Courier New" w:hint="default"/>
+      </w:rPr>
+    </w:lvl>
+    <w:lvl w:ilvl="2" w:tplc="04090005" w:tentative="1">
+      <w:start w:val="1"/>
+      <w:numFmt w:val="bullet"/>
+      <w:lvlText w:val=""/>
+      <w:lvlJc w:val="left"/>
+      <w:pPr>
+        <w:ind w:left="3600" w:hanging="360"/>
+      </w:pPr>
+      <w:rPr>
+        <w:rFonts w:ascii="Wingdings" w:hAnsi="Wingdings" w:hint="default"/>
+      </w:rPr>
+    </w:lvl>
+    <w:lvl w:ilvl="3" w:tplc="04090001" w:tentative="1">
+      <w:start w:val="1"/>
+      <w:numFmt w:val="bullet"/>
+      <w:lvlText w:val=""/>
+      <w:lvlJc w:val="left"/>
+      <w:pPr>
+        <w:ind w:left="4320" w:hanging="360"/>
+      </w:pPr>
+      <w:rPr>
+        <w:rFonts w:ascii="Symbol" w:hAnsi="Symbol" w:hint="default"/>
+      </w:rPr>
+    </w:lvl>
+    <w:lvl w:ilvl="4" w:tplc="04090003" w:tentative="1">
+      <w:start w:val="1"/>
+      <w:numFmt w:val="bullet"/>
+      <w:lvlText w:val="o"/>
+      <w:lvlJc w:val="left"/>
+      <w:pPr>
+        <w:ind w:left="5040" w:hanging="360"/>
+      </w:pPr>
+      <w:rPr>
+        <w:rFonts w:ascii="Courier New" w:hAnsi="Courier New" w:cs="Courier New" w:hint="default"/>
+      </w:rPr>
+    </w:lvl>
+    <w:lvl w:ilvl="5" w:tplc="04090005" w:tentative="1">
+      <w:start w:val="1"/>
+      <w:numFmt w:val="bullet"/>
+      <w:lvlText w:val=""/>
+      <w:lvlJc w:val="left"/>
+      <w:pPr>
+        <w:ind w:left="5760" w:hanging="360"/>
+      </w:pPr>
+      <w:rPr>
+        <w:rFonts w:ascii="Wingdings" w:hAnsi="Wingdings" w:hint="default"/>
+      </w:rPr>
+    </w:lvl>
+    <w:lvl w:ilvl="6" w:tplc="04090001" w:tentative="1">
+      <w:start w:val="1"/>
+      <w:numFmt w:val="bullet"/>
+      <w:lvlText w:val=""/>
+      <w:lvlJc w:val="left"/>
+      <w:pPr>
+        <w:ind w:left="6480" w:hanging="360"/>
+      </w:pPr>
+      <w:rPr>
+        <w:rFonts w:ascii="Symbol" w:hAnsi="Symbol" w:hint="default"/>
+      </w:rPr>
+    </w:lvl>
+    <w:lvl w:ilvl="7" w:tplc="04090003" w:tentative="1">
+      <w:start w:val="1"/>
+      <w:numFmt w:val="bullet"/>
+      <w:lvlText w:val="o"/>
+      <w:lvlJc w:val="left"/>
+      <w:pPr>
+        <w:ind w:left="7200" w:hanging="360"/>
+      </w:pPr>
+      <w:rPr>
+        <w:rFonts w:ascii="Courier New" w:hAnsi="Courier New" w:cs="Courier New" w:hint="default"/>
+      </w:rPr>
+    </w:lvl>
+    <w:lvl w:ilvl="8" w:tplc="04090005" w:tentative="1">
+      <w:start w:val="1"/>
+      <w:numFmt w:val="bullet"/>
+      <w:lvlText w:val=""/>
+      <w:lvlJc w:val="left"/>
+      <w:pPr>
+        <w:ind w:left="7920" w:hanging="360"/>
+      </w:pPr>
+      <w:rPr>
+        <w:rFonts w:ascii="Wingdings" w:hAnsi="Wingdings" w:hint="default"/>
+      </w:rPr>
+    </w:lvl>
+  </w:abstractNum>
+  <w:abstractNum w:abstractNumId="3" w15:restartNumberingAfterBreak="0">
+    <w:nsid w:val="33A5028A"/>
+    <w:multiLevelType w:val="hybridMultilevel"/>
+    <w:tmpl w:val="78C0E33E"/>
+    <w:lvl w:ilvl="0" w:tplc="0409000F">
+      <w:start w:val="1"/>
+      <w:numFmt w:val="decimal"/>
+      <w:lvlText w:val="%1."/>
+      <w:lvlJc w:val="left"/>
+      <w:pPr>
+        <w:ind w:left="720" w:hanging="360"/>
+      </w:pPr>
+      <w:rPr>
+        <w:rFonts w:hint="default"/>
+      </w:rPr>
+    </w:lvl>
+    <w:lvl w:ilvl="1" w:tplc="04090019">
+      <w:start w:val="1"/>
+      <w:numFmt w:val="lowerLetter"/>
+      <w:lvlText w:val="%2."/>
+      <w:lvlJc w:val="left"/>
+      <w:pPr>
+        <w:ind w:left="1440" w:hanging="360"/>
+      </w:pPr>
+    </w:lvl>
+    <w:lvl w:ilvl="2" w:tplc="0409001B" w:tentative="1">
+      <w:start w:val="1"/>
+      <w:numFmt w:val="lowerRoman"/>
+      <w:lvlText w:val="%3."/>
+      <w:lvlJc w:val="right"/>
+      <w:pPr>
+        <w:ind w:left="2160" w:hanging="180"/>
+      </w:pPr>
+    </w:lvl>
+    <w:lvl w:ilvl="3" w:tplc="0409000F" w:tentative="1">
+      <w:start w:val="1"/>
+      <w:numFmt w:val="decimal"/>
+      <w:lvlText w:val="%4."/>
+      <w:lvlJc w:val="left"/>
+      <w:pPr>
+        <w:ind w:left="2880" w:hanging="360"/>
+      </w:pPr>
+    </w:lvl>
+    <w:lvl w:ilvl="4" w:tplc="04090019" w:tentative="1">
+      <w:start w:val="1"/>
+      <w:numFmt w:val="lowerLetter"/>
+      <w:lvlText w:val="%5."/>
+      <w:lvlJc w:val="left"/>
+      <w:pPr>
+        <w:ind w:left="3600" w:hanging="360"/>
+      </w:pPr>
+    </w:lvl>
+    <w:lvl w:ilvl="5" w:tplc="0409001B" w:tentative="1">
+      <w:start w:val="1"/>
+      <w:numFmt w:val="lowerRoman"/>
+      <w:lvlText w:val="%6."/>
+      <w:lvlJc w:val="right"/>
+      <w:pPr>
+        <w:ind w:left="4320" w:hanging="180"/>
+      </w:pPr>
+    </w:lvl>
+    <w:lvl w:ilvl="6" w:tplc="0409000F" w:tentative="1">
+      <w:start w:val="1"/>
+      <w:numFmt w:val="decimal"/>
+      <w:lvlText w:val="%7."/>
+      <w:lvlJc w:val="left"/>
+      <w:pPr>
+        <w:ind w:left="5040" w:hanging="360"/>
+      </w:pPr>
+    </w:lvl>
+    <w:lvl w:ilvl="7" w:tplc="04090019" w:tentative="1">
+      <w:start w:val="1"/>
+      <w:numFmt w:val="lowerLetter"/>
+      <w:lvlText w:val="%8."/>
+      <w:lvlJc w:val="left"/>
+      <w:pPr>
+        <w:ind w:left="5760" w:hanging="360"/>
+      </w:pPr>
+    </w:lvl>
+    <w:lvl w:ilvl="8" w:tplc="0409001B" w:tentative="1">
+      <w:start w:val="1"/>
+      <w:numFmt w:val="lowerRoman"/>
+      <w:lvlText w:val="%9."/>
+      <w:lvlJc w:val="right"/>
+      <w:pPr>
+        <w:ind w:left="6480" w:hanging="180"/>
+      </w:pPr>
+    </w:lvl>
+  </w:abstractNum>
+  <w:abstractNum w:abstractNumId="4" w15:restartNumberingAfterBreak="0">
+    <w:nsid w:val="49E93C79"/>
+    <w:multiLevelType w:val="hybridMultilevel"/>
+    <w:tmpl w:val="3B86D262"/>
+    <w:lvl w:ilvl="0" w:tplc="04090001">
+      <w:start w:val="1"/>
+      <w:numFmt w:val="bullet"/>
+      <w:lvlText w:val=""/>
+      <w:lvlJc w:val="left"/>
+      <w:pPr>
+        <w:ind w:left="2160" w:hanging="360"/>
+      </w:pPr>
+      <w:rPr>
+        <w:rFonts w:ascii="Symbol" w:hAnsi="Symbol" w:hint="default"/>
+      </w:rPr>
+    </w:lvl>
+    <w:lvl w:ilvl="1" w:tplc="04090003" w:tentative="1">
+      <w:start w:val="1"/>
+      <w:numFmt w:val="bullet"/>
+      <w:lvlText w:val="o"/>
+      <w:lvlJc w:val="left"/>
+      <w:pPr>
+        <w:ind w:left="2880" w:hanging="360"/>
+      </w:pPr>
+      <w:rPr>
+        <w:rFonts w:ascii="Courier New" w:hAnsi="Courier New" w:cs="Courier New" w:hint="default"/>
+      </w:rPr>
+    </w:lvl>
+    <w:lvl w:ilvl="2" w:tplc="04090005" w:tentative="1">
+      <w:start w:val="1"/>
+      <w:numFmt w:val="bullet"/>
+      <w:lvlText w:val=""/>
+      <w:lvlJc w:val="left"/>
+      <w:pPr>
+        <w:ind w:left="3600" w:hanging="360"/>
+      </w:pPr>
+      <w:rPr>
+        <w:rFonts w:ascii="Wingdings" w:hAnsi="Wingdings" w:hint="default"/>
+      </w:rPr>
+    </w:lvl>
+    <w:lvl w:ilvl="3" w:tplc="04090001" w:tentative="1">
+      <w:start w:val="1"/>
+      <w:numFmt w:val="bullet"/>
+      <w:lvlText w:val=""/>
+      <w:lvlJc w:val="left"/>
+      <w:pPr>
+        <w:ind w:left="4320" w:hanging="360"/>
+      </w:pPr>
+      <w:rPr>
+        <w:rFonts w:ascii="Symbol" w:hAnsi="Symbol" w:hint="default"/>
+      </w:rPr>
+    </w:lvl>
+    <w:lvl w:ilvl="4" w:tplc="04090003" w:tentative="1">
+      <w:start w:val="1"/>
+      <w:numFmt w:val="bullet"/>
+      <w:lvlText w:val="o"/>
+      <w:lvlJc w:val="left"/>
+      <w:pPr>
+        <w:ind w:left="5040" w:hanging="360"/>
+      </w:pPr>
+      <w:rPr>
+        <w:rFonts w:ascii="Courier New" w:hAnsi="Courier New" w:cs="Courier New" w:hint="default"/>
+      </w:rPr>
+    </w:lvl>
+    <w:lvl w:ilvl="5" w:tplc="04090005" w:tentative="1">
+      <w:start w:val="1"/>
+      <w:numFmt w:val="bullet"/>
+      <w:lvlText w:val=""/>
+      <w:lvlJc w:val="left"/>
+      <w:pPr>
+        <w:ind w:left="5760" w:hanging="360"/>
+      </w:pPr>
+      <w:rPr>
+        <w:rFonts w:ascii="Wingdings" w:hAnsi="Wingdings" w:hint="default"/>
+      </w:rPr>
+    </w:lvl>
+    <w:lvl w:ilvl="6" w:tplc="04090001" w:tentative="1">
+      <w:start w:val="1"/>
+      <w:numFmt w:val="bullet"/>
+      <w:lvlText w:val=""/>
+      <w:lvlJc w:val="left"/>
+      <w:pPr>
+        <w:ind w:left="6480" w:hanging="360"/>
+      </w:pPr>
+      <w:rPr>
+        <w:rFonts w:ascii="Symbol" w:hAnsi="Symbol" w:hint="default"/>
+      </w:rPr>
+    </w:lvl>
+    <w:lvl w:ilvl="7" w:tplc="04090003" w:tentative="1">
+      <w:start w:val="1"/>
+      <w:numFmt w:val="bullet"/>
+      <w:lvlText w:val="o"/>
+      <w:lvlJc w:val="left"/>
+      <w:pPr>
+        <w:ind w:left="7200" w:hanging="360"/>
+      </w:pPr>
+      <w:rPr>
+        <w:rFonts w:ascii="Courier New" w:hAnsi="Courier New" w:cs="Courier New" w:hint="default"/>
+      </w:rPr>
+    </w:lvl>
+    <w:lvl w:ilvl="8" w:tplc="04090005" w:tentative="1">
+      <w:start w:val="1"/>
+      <w:numFmt w:val="bullet"/>
+      <w:lvlText w:val=""/>
+      <w:lvlJc w:val="left"/>
+      <w:pPr>
+        <w:ind w:left="7920" w:hanging="360"/>
+      </w:pPr>
+      <w:rPr>
+        <w:rFonts w:ascii="Wingdings" w:hAnsi="Wingdings" w:hint="default"/>
+      </w:rPr>
+    </w:lvl>
+  </w:abstractNum>
+  <w:abstractNum w:abstractNumId="5" w15:restartNumberingAfterBreak="0">
+    <w:nsid w:val="5DBD5EFA"/>
+    <w:multiLevelType w:val="hybridMultilevel"/>
+    <w:tmpl w:val="BF7C8528"/>
+    <w:lvl w:ilvl="0" w:tplc="04090001">
+      <w:start w:val="1"/>
+      <w:numFmt w:val="bullet"/>
+      <w:lvlText w:val=""/>
+      <w:lvlJc w:val="left"/>
+      <w:pPr>
+        <w:ind w:left="2160" w:hanging="360"/>
+      </w:pPr>
+      <w:rPr>
+        <w:rFonts w:ascii="Symbol" w:hAnsi="Symbol" w:hint="default"/>
+      </w:rPr>
+    </w:lvl>
+    <w:lvl w:ilvl="1" w:tplc="04090003" w:tentative="1">
+      <w:start w:val="1"/>
+      <w:numFmt w:val="bullet"/>
+      <w:lvlText w:val="o"/>
+      <w:lvlJc w:val="left"/>
+      <w:pPr>
+        <w:ind w:left="2880" w:hanging="360"/>
+      </w:pPr>
+      <w:rPr>
+        <w:rFonts w:ascii="Courier New" w:hAnsi="Courier New" w:cs="Courier New" w:hint="default"/>
+      </w:rPr>
+    </w:lvl>
+    <w:lvl w:ilvl="2" w:tplc="04090005" w:tentative="1">
+      <w:start w:val="1"/>
+      <w:numFmt w:val="bullet"/>
+      <w:lvlText w:val=""/>
+      <w:lvlJc w:val="left"/>
+      <w:pPr>
+        <w:ind w:left="3600" w:hanging="360"/>
+      </w:pPr>
+      <w:rPr>
+        <w:rFonts w:ascii="Wingdings" w:hAnsi="Wingdings" w:hint="default"/>
+      </w:rPr>
+    </w:lvl>
+    <w:lvl w:ilvl="3" w:tplc="04090001" w:tentative="1">
+      <w:start w:val="1"/>
+      <w:numFmt w:val="bullet"/>
+      <w:lvlText w:val=""/>
+      <w:lvlJc w:val="left"/>
+      <w:pPr>
+        <w:ind w:left="4320" w:hanging="360"/>
+      </w:pPr>
+      <w:rPr>
+        <w:rFonts w:ascii="Symbol" w:hAnsi="Symbol" w:hint="default"/>
+      </w:rPr>
+    </w:lvl>
+    <w:lvl w:ilvl="4" w:tplc="04090003" w:tentative="1">
+      <w:start w:val="1"/>
+      <w:numFmt w:val="bullet"/>
+      <w:lvlText w:val="o"/>
+      <w:lvlJc w:val="left"/>
+      <w:pPr>
+        <w:ind w:left="5040" w:hanging="360"/>
+      </w:pPr>
+      <w:rPr>
+        <w:rFonts w:ascii="Courier New" w:hAnsi="Courier New" w:cs="Courier New" w:hint="default"/>
+      </w:rPr>
+    </w:lvl>
+    <w:lvl w:ilvl="5" w:tplc="04090005" w:tentative="1">
+      <w:start w:val="1"/>
+      <w:numFmt w:val="bullet"/>
+      <w:lvlText w:val=""/>
+      <w:lvlJc w:val="left"/>
+      <w:pPr>
+        <w:ind w:left="5760" w:hanging="360"/>
+      </w:pPr>
+      <w:rPr>
+        <w:rFonts w:ascii="Wingdings" w:hAnsi="Wingdings" w:hint="default"/>
+      </w:rPr>
+    </w:lvl>
+    <w:lvl w:ilvl="6" w:tplc="04090001" w:tentative="1">
+      <w:start w:val="1"/>
+      <w:numFmt w:val="bullet"/>
+      <w:lvlText w:val=""/>
+      <w:lvlJc w:val="left"/>
+      <w:pPr>
+        <w:ind w:left="6480" w:hanging="360"/>
+      </w:pPr>
+      <w:rPr>
+        <w:rFonts w:ascii="Symbol" w:hAnsi="Symbol" w:hint="default"/>
+      </w:rPr>
+    </w:lvl>
+    <w:lvl w:ilvl="7" w:tplc="04090003" w:tentative="1">
+      <w:start w:val="1"/>
+      <w:numFmt w:val="bullet"/>
+      <w:lvlText w:val="o"/>
+      <w:lvlJc w:val="left"/>
+      <w:pPr>
+        <w:ind w:left="7200" w:hanging="360"/>
+      </w:pPr>
+      <w:rPr>
+        <w:rFonts w:ascii="Courier New" w:hAnsi="Courier New" w:cs="Courier New" w:hint="default"/>
+      </w:rPr>
+    </w:lvl>
+    <w:lvl w:ilvl="8" w:tplc="04090005" w:tentative="1">
+      <w:start w:val="1"/>
+      <w:numFmt w:val="bullet"/>
+      <w:lvlText w:val=""/>
+      <w:lvlJc w:val="left"/>
+      <w:pPr>
+        <w:ind w:left="7920" w:hanging="360"/>
+      </w:pPr>
+      <w:rPr>
+        <w:rFonts w:ascii="Wingdings" w:hAnsi="Wingdings" w:hint="default"/>
+      </w:rPr>
+    </w:lvl>
+  </w:abstractNum>
+  <w:abstractNum w:abstractNumId="6" w15:restartNumberingAfterBreak="0">
     <w:nsid w:val="790A56FF"/>
     <w:multiLevelType w:val="hybridMultilevel"/>
     <w:tmpl w:val="5EC87352"/>
@@ -394,10 +1276,25 @@
     </w:lvl>
   </w:abstractNum>
   <w:num w:numId="1">
+    <w:abstractNumId w:val="6"/>
+  </w:num>
+  <w:num w:numId="2">
     <w:abstractNumId w:val="1"/>
   </w:num>
-  <w:num w:numId="2">
+  <w:num w:numId="3">
+    <w:abstractNumId w:val="3"/>
+  </w:num>
+  <w:num w:numId="4">
+    <w:abstractNumId w:val="2"/>
+  </w:num>
+  <w:num w:numId="5">
     <w:abstractNumId w:val="0"/>
+  </w:num>
+  <w:num w:numId="6">
+    <w:abstractNumId w:val="5"/>
+  </w:num>
+  <w:num w:numId="7">
+    <w:abstractNumId w:val="4"/>
   </w:num>
 </w:numbering>
 </file>

</xml_diff>

<commit_message>
Hotel network design done
</commit_message>
<xml_diff>
--- a/Network_Problem.docx
+++ b/Network_Problem.docx
@@ -80,7 +80,13 @@
         <w:t>Test the connection between ACCOUNT and DELIVERY department PCs in DELIVERY department should be able to ping the PCs in ACCOUNT department.</w:t>
       </w:r>
     </w:p>
-    <w:p/>
+    <w:p>
+      <w:r>
+        <w:t>------------------------------------------------------------------------------------------------------------------------------------------</w:t>
+      </w:r>
+      <w:bookmarkStart w:id="0" w:name="_GoBack"/>
+      <w:bookmarkEnd w:id="0"/>
+    </w:p>
     <w:p>
       <w:pPr>
         <w:rPr>
@@ -188,6 +194,11 @@
         <w:t xml:space="preserve"> of 192.168.1.0, you as the young network engineer who has been hired, design and implement a network considering the above requirement</w:t>
       </w:r>
     </w:p>
+    <w:p>
+      <w:r>
+        <w:t>------------------------------------------------------------------------------------------------------------------------------------------</w:t>
+      </w:r>
+    </w:p>
     <w:p/>
     <w:p>
       <w:pPr>
@@ -204,7 +215,11 @@
     </w:p>
     <w:p>
       <w:r>
-        <w:t>As a part of your end year networking project, you are required to design and implement Vic Modern Hotel network. The hotel has three floors; in the first floor there three departments (Reception, Store and Logistics), in the second floor there are three departments (Finance, HR and Sales/Marketing), while the third floor hosts the IT and Admin. Therefore, the following are part of the considerations during the design and implementation.</w:t>
+        <w:t xml:space="preserve">As a part of your end year networking project, you are required to design and implement Vic Modern Hotel network. The hotel has three floors; in the first floor there three departments (Reception, Store and Logistics), in the second floor there are three departments (Finance, HR and Sales/Marketing), while </w:t>
+      </w:r>
+      <w:r>
+        <w:lastRenderedPageBreak/>
+        <w:t>the third floor hosts the IT and Admin. Therefore, the following are part of the considerations during the design and implementation.</w:t>
       </w:r>
     </w:p>
     <w:p>
@@ -216,7 +231,6 @@
         </w:numPr>
       </w:pPr>
       <w:r>
-        <w:lastRenderedPageBreak/>
         <w:t>There should be three routers connecting each floor (all placed in the server room in IT department).</w:t>
       </w:r>
     </w:p>
@@ -383,16 +397,7 @@
         </w:numPr>
       </w:pPr>
       <w:r>
-        <w:t>HR</w:t>
-      </w:r>
-      <w:r>
-        <w:t>–</w:t>
-      </w:r>
-      <w:r>
-        <w:t xml:space="preserve"> VLAN 40, Network of 192.168.4</w:t>
-      </w:r>
-      <w:r>
-        <w:t>.0/24</w:t>
+        <w:t>HR– VLAN 40, Network of 192.168.4.0/24</w:t>
       </w:r>
     </w:p>
     <w:p>
@@ -404,16 +409,7 @@
         </w:numPr>
       </w:pPr>
       <w:r>
-        <w:t>Sales</w:t>
-      </w:r>
-      <w:r>
-        <w:t xml:space="preserve"> –</w:t>
-      </w:r>
-      <w:r>
-        <w:t xml:space="preserve"> VLAN 30, Network of 192.168.3</w:t>
-      </w:r>
-      <w:r>
-        <w:t>.0/24</w:t>
+        <w:t>Sales – VLAN 30, Network of 192.168.3.0/24</w:t>
       </w:r>
     </w:p>
     <w:p>
@@ -454,16 +450,7 @@
         </w:numPr>
       </w:pPr>
       <w:r>
-        <w:t>IT</w:t>
-      </w:r>
-      <w:r>
-        <w:t xml:space="preserve"> –</w:t>
-      </w:r>
-      <w:r>
-        <w:t xml:space="preserve"> VLAN 10, Network of 192.168.1</w:t>
-      </w:r>
-      <w:r>
-        <w:t>.0/24</w:t>
+        <w:t>IT – VLAN 10, Network of 192.168.1.0/24</w:t>
       </w:r>
     </w:p>
     <w:p/>
@@ -536,12 +523,21 @@
         </w:numPr>
       </w:pPr>
       <w:r>
-        <w:t>Configure port security to IT-dept switch to allow only Test-PC to access port fa0/1 (Use sticky method to obtain mac-address with violation mode of shutdown</w:t>
-      </w:r>
-      <w:bookmarkStart w:id="0" w:name="_GoBack"/>
-      <w:bookmarkEnd w:id="0"/>
-      <w:r>
-        <w:t>)</w:t>
+        <w:t>Configure port security to IT-</w:t>
+      </w:r>
+      <w:r>
+        <w:t>dept.</w:t>
+      </w:r>
+      <w:r>
+        <w:t xml:space="preserve"> switch to allow only Test-PC to access port fa0/1 (Use sticky method to obtain mac-address with violation mode of shutdown)</w:t>
+      </w:r>
+      <w:r>
+        <w:t>.</w:t>
+      </w:r>
+    </w:p>
+    <w:p>
+      <w:r>
+        <w:t>------------------------------------------------------------------------------------------------------------------------------------------</w:t>
       </w:r>
     </w:p>
     <w:sectPr>

</xml_diff>

<commit_message>
Albion Uni Network Design
</commit_message>
<xml_diff>
--- a/Network_Problem.docx
+++ b/Network_Problem.docx
@@ -84,460 +84,820 @@
       <w:r>
         <w:t>------------------------------------------------------------------------------------------------------------------------------------------</w:t>
       </w:r>
+    </w:p>
+    <w:p>
+      <w:pPr>
+        <w:rPr>
+          <w:b/>
+        </w:rPr>
+      </w:pPr>
+      <w:r>
+        <w:rPr>
+          <w:b/>
+        </w:rPr>
+        <w:t>Problem 2:</w:t>
+      </w:r>
+    </w:p>
+    <w:p>
+      <w:r>
+        <w:t xml:space="preserve">XYZ Company is fast-growing company in Eastern Australia with more than 2 million customers globally. The company deals with selling and buying of food items, which are basically operated from the headquarters. The company is intending to open a branch near the local village </w:t>
+      </w:r>
+      <w:proofErr w:type="spellStart"/>
+      <w:r>
+        <w:t>Bonalbo</w:t>
+      </w:r>
+      <w:proofErr w:type="spellEnd"/>
+      <w:r>
+        <w:t>. Thus, the company requires young IT graduates to design the network branch. The network to operate separately from the headquarter network.</w:t>
+      </w:r>
+    </w:p>
+    <w:p/>
+    <w:p>
+      <w:r>
+        <w:t>Being a small network, the company has the following requirements during implementation;</w:t>
+      </w:r>
+    </w:p>
+    <w:p>
+      <w:pPr>
+        <w:pStyle w:val="ListParagraph"/>
+        <w:numPr>
+          <w:ilvl w:val="0"/>
+          <w:numId w:val="2"/>
+        </w:numPr>
+      </w:pPr>
+      <w:r>
+        <w:t xml:space="preserve">  One router and one switch to be used(all cisco products)</w:t>
+      </w:r>
+    </w:p>
+    <w:p>
+      <w:pPr>
+        <w:pStyle w:val="ListParagraph"/>
+        <w:numPr>
+          <w:ilvl w:val="0"/>
+          <w:numId w:val="2"/>
+        </w:numPr>
+      </w:pPr>
+      <w:r>
+        <w:t>3 departments(Admin/IT, Finance/HR and Customer Service/ Reception)</w:t>
+      </w:r>
+    </w:p>
+    <w:p>
+      <w:pPr>
+        <w:pStyle w:val="ListParagraph"/>
+        <w:numPr>
+          <w:ilvl w:val="0"/>
+          <w:numId w:val="2"/>
+        </w:numPr>
+      </w:pPr>
+      <w:r>
+        <w:t>Each department is require to be different VLANS.</w:t>
+      </w:r>
+    </w:p>
+    <w:p>
+      <w:pPr>
+        <w:pStyle w:val="ListParagraph"/>
+        <w:numPr>
+          <w:ilvl w:val="0"/>
+          <w:numId w:val="2"/>
+        </w:numPr>
+      </w:pPr>
+      <w:r>
+        <w:t>Each department is require to have wireless network for users.</w:t>
+      </w:r>
+    </w:p>
+    <w:p>
+      <w:pPr>
+        <w:pStyle w:val="ListParagraph"/>
+        <w:numPr>
+          <w:ilvl w:val="0"/>
+          <w:numId w:val="2"/>
+        </w:numPr>
+      </w:pPr>
+      <w:r>
+        <w:t>Host devices in the network are required to obtain IPV4 address automatically.</w:t>
+      </w:r>
+    </w:p>
+    <w:p>
+      <w:pPr>
+        <w:pStyle w:val="ListParagraph"/>
+        <w:numPr>
+          <w:ilvl w:val="0"/>
+          <w:numId w:val="2"/>
+        </w:numPr>
+      </w:pPr>
+      <w:r>
+        <w:t>Device in all the departments are required to communicate with each other.</w:t>
+      </w:r>
+    </w:p>
+    <w:p>
+      <w:r>
+        <w:t xml:space="preserve">Assume the ISP gave out a </w:t>
+      </w:r>
+      <w:r>
+        <w:t>base network</w:t>
+      </w:r>
+      <w:r>
+        <w:t xml:space="preserve"> of 192.168.1.0, you as the young network engineer who has been hired, design and implement a network considering the above requirement</w:t>
+      </w:r>
+    </w:p>
+    <w:p>
+      <w:r>
+        <w:t>------------------------------------------------------------------------------------------------------------------------------------------</w:t>
+      </w:r>
+    </w:p>
+    <w:p/>
+    <w:p>
+      <w:pPr>
+        <w:rPr>
+          <w:b/>
+        </w:rPr>
+      </w:pPr>
+      <w:r>
+        <w:rPr>
+          <w:b/>
+        </w:rPr>
+        <w:t>Problem 3:</w:t>
+      </w:r>
+    </w:p>
+    <w:p>
+      <w:r>
+        <w:t xml:space="preserve">As a part of your end year networking project, you are required to design and implement Vic Modern Hotel network. The hotel has three floors; in the first floor there three departments (Reception, Store and Logistics), in the second floor there are three departments (Finance, HR and Sales/Marketing), while </w:t>
+      </w:r>
+      <w:r>
+        <w:lastRenderedPageBreak/>
+        <w:t>the third floor hosts the IT and Admin. Therefore, the following are part of the considerations during the design and implementation.</w:t>
+      </w:r>
+    </w:p>
+    <w:p>
+      <w:pPr>
+        <w:pStyle w:val="ListParagraph"/>
+        <w:numPr>
+          <w:ilvl w:val="0"/>
+          <w:numId w:val="3"/>
+        </w:numPr>
+      </w:pPr>
+      <w:r>
+        <w:t>There should be three routers connecting each floor (all placed in the server room in IT department).</w:t>
+      </w:r>
+    </w:p>
+    <w:p>
+      <w:pPr>
+        <w:pStyle w:val="ListParagraph"/>
+        <w:numPr>
+          <w:ilvl w:val="0"/>
+          <w:numId w:val="3"/>
+        </w:numPr>
+      </w:pPr>
+      <w:r>
+        <w:t>All routers should be connected to each other using DCE cable.</w:t>
+      </w:r>
+    </w:p>
+    <w:p>
+      <w:pPr>
+        <w:pStyle w:val="ListParagraph"/>
+        <w:numPr>
+          <w:ilvl w:val="0"/>
+          <w:numId w:val="3"/>
+        </w:numPr>
+      </w:pPr>
+      <w:r>
+        <w:t>The network between the routers should be 10.10.10.0/30, 10.10.10.4/30, 10.10.10.8/30</w:t>
+      </w:r>
+    </w:p>
+    <w:p>
+      <w:pPr>
+        <w:pStyle w:val="ListParagraph"/>
+        <w:numPr>
+          <w:ilvl w:val="0"/>
+          <w:numId w:val="3"/>
+        </w:numPr>
+      </w:pPr>
+      <w:r>
+        <w:t>Each floor is expected to have one switch (placed in the respective floor).</w:t>
+      </w:r>
+    </w:p>
+    <w:p>
+      <w:pPr>
+        <w:pStyle w:val="ListParagraph"/>
+        <w:numPr>
+          <w:ilvl w:val="0"/>
+          <w:numId w:val="3"/>
+        </w:numPr>
+      </w:pPr>
+      <w:r>
+        <w:t>Each floor is expected to have WIFI networks connected to laptops and phones.</w:t>
+      </w:r>
+    </w:p>
+    <w:p>
+      <w:pPr>
+        <w:pStyle w:val="ListParagraph"/>
+        <w:numPr>
+          <w:ilvl w:val="0"/>
+          <w:numId w:val="3"/>
+        </w:numPr>
+      </w:pPr>
+      <w:r>
+        <w:t>Each department is expected to have a printer</w:t>
+      </w:r>
+    </w:p>
+    <w:p>
+      <w:pPr>
+        <w:pStyle w:val="ListParagraph"/>
+        <w:numPr>
+          <w:ilvl w:val="0"/>
+          <w:numId w:val="3"/>
+        </w:numPr>
+      </w:pPr>
+      <w:r>
+        <w:t>Each department is expected to be in different VLAN with the following details.</w:t>
+      </w:r>
+    </w:p>
+    <w:p>
+      <w:pPr>
+        <w:ind w:left="720" w:firstLine="720"/>
+      </w:pPr>
+      <w:r>
+        <w:t>1</w:t>
+      </w:r>
+      <w:r>
+        <w:rPr>
+          <w:vertAlign w:val="superscript"/>
+        </w:rPr>
+        <w:t>st</w:t>
+      </w:r>
+      <w:r>
+        <w:t xml:space="preserve"> Floor;</w:t>
+      </w:r>
+    </w:p>
+    <w:p>
+      <w:pPr>
+        <w:pStyle w:val="ListParagraph"/>
+        <w:numPr>
+          <w:ilvl w:val="0"/>
+          <w:numId w:val="4"/>
+        </w:numPr>
+      </w:pPr>
+      <w:r>
+        <w:t>Reception – VLAN 80, Network of 192.168.8.0/24</w:t>
+      </w:r>
+    </w:p>
+    <w:p>
+      <w:pPr>
+        <w:pStyle w:val="ListParagraph"/>
+        <w:numPr>
+          <w:ilvl w:val="0"/>
+          <w:numId w:val="4"/>
+        </w:numPr>
+      </w:pPr>
+      <w:r>
+        <w:t>Store – VLAN 70, Network of 192.168.7.0/24</w:t>
+      </w:r>
+    </w:p>
+    <w:p>
+      <w:pPr>
+        <w:pStyle w:val="ListParagraph"/>
+        <w:numPr>
+          <w:ilvl w:val="0"/>
+          <w:numId w:val="4"/>
+        </w:numPr>
+      </w:pPr>
+      <w:r>
+        <w:t>Logistics – VLAN 60, Network of 192.168.6.0/24</w:t>
+      </w:r>
+    </w:p>
+    <w:p>
+      <w:pPr>
+        <w:ind w:left="1440"/>
+      </w:pPr>
+      <w:r>
+        <w:t>2</w:t>
+      </w:r>
+      <w:r>
+        <w:rPr>
+          <w:vertAlign w:val="superscript"/>
+        </w:rPr>
+        <w:t>nd</w:t>
+      </w:r>
+      <w:r>
+        <w:t xml:space="preserve"> Floor;</w:t>
+      </w:r>
+    </w:p>
+    <w:p>
+      <w:pPr>
+        <w:pStyle w:val="ListParagraph"/>
+        <w:numPr>
+          <w:ilvl w:val="0"/>
+          <w:numId w:val="6"/>
+        </w:numPr>
+      </w:pPr>
+      <w:r>
+        <w:t>Finance – VLAN 50, Network of 192.168.5.0/24</w:t>
+      </w:r>
+    </w:p>
+    <w:p>
+      <w:pPr>
+        <w:pStyle w:val="ListParagraph"/>
+        <w:numPr>
+          <w:ilvl w:val="0"/>
+          <w:numId w:val="6"/>
+        </w:numPr>
+      </w:pPr>
+      <w:r>
+        <w:t>HR– VLAN 40, Network of 192.168.4.0/24</w:t>
+      </w:r>
+    </w:p>
+    <w:p>
+      <w:pPr>
+        <w:pStyle w:val="ListParagraph"/>
+        <w:numPr>
+          <w:ilvl w:val="0"/>
+          <w:numId w:val="6"/>
+        </w:numPr>
+      </w:pPr>
+      <w:r>
+        <w:t>Sales – VLAN 30, Network of 192.168.3.0/24</w:t>
+      </w:r>
+    </w:p>
+    <w:p>
+      <w:pPr>
+        <w:ind w:left="1440"/>
+      </w:pPr>
+      <w:r>
+        <w:t>3</w:t>
+      </w:r>
+      <w:r>
+        <w:rPr>
+          <w:vertAlign w:val="superscript"/>
+        </w:rPr>
+        <w:t>rd</w:t>
+      </w:r>
+      <w:r>
+        <w:t xml:space="preserve"> Floor;</w:t>
+      </w:r>
+    </w:p>
+    <w:p>
+      <w:pPr>
+        <w:pStyle w:val="ListParagraph"/>
+        <w:numPr>
+          <w:ilvl w:val="0"/>
+          <w:numId w:val="7"/>
+        </w:numPr>
+      </w:pPr>
+      <w:r>
+        <w:t>Admin – VLAN 20, Network of 192.168.2.0/24</w:t>
+      </w:r>
+    </w:p>
+    <w:p>
+      <w:pPr>
+        <w:pStyle w:val="ListParagraph"/>
+        <w:numPr>
+          <w:ilvl w:val="0"/>
+          <w:numId w:val="7"/>
+        </w:numPr>
+      </w:pPr>
+      <w:r>
+        <w:t>IT – VLAN 10, Network of 192.168.1.0/24</w:t>
+      </w:r>
+    </w:p>
+    <w:p/>
+    <w:p>
+      <w:pPr>
+        <w:pStyle w:val="ListParagraph"/>
+        <w:numPr>
+          <w:ilvl w:val="0"/>
+          <w:numId w:val="3"/>
+        </w:numPr>
+      </w:pPr>
+      <w:r>
+        <w:t>Use OSPF as the routing protocol to advertise route.</w:t>
+      </w:r>
+    </w:p>
+    <w:p>
+      <w:pPr>
+        <w:pStyle w:val="ListParagraph"/>
+        <w:numPr>
+          <w:ilvl w:val="0"/>
+          <w:numId w:val="3"/>
+        </w:numPr>
+      </w:pPr>
+      <w:r>
+        <w:t>All device in the network are expected to obtain IP address dynamically with their respective router configured as the DHCP server.</w:t>
+      </w:r>
+    </w:p>
+    <w:p>
+      <w:pPr>
+        <w:pStyle w:val="ListParagraph"/>
+        <w:numPr>
+          <w:ilvl w:val="0"/>
+          <w:numId w:val="3"/>
+        </w:numPr>
+      </w:pPr>
+      <w:r>
+        <w:t>All the device in the network are expected to communicate with each other.</w:t>
+      </w:r>
+    </w:p>
+    <w:p>
+      <w:pPr>
+        <w:pStyle w:val="ListParagraph"/>
+        <w:numPr>
+          <w:ilvl w:val="0"/>
+          <w:numId w:val="3"/>
+        </w:numPr>
+      </w:pPr>
+      <w:r>
+        <w:t>Configure SSH in all the routers for remote login.</w:t>
+      </w:r>
+    </w:p>
+    <w:p>
+      <w:pPr>
+        <w:pStyle w:val="ListParagraph"/>
+        <w:numPr>
+          <w:ilvl w:val="0"/>
+          <w:numId w:val="3"/>
+        </w:numPr>
+      </w:pPr>
+      <w:r>
+        <w:t>In IT department add PC called Test-PC to port fa0/1 and use it remote login.</w:t>
+      </w:r>
+    </w:p>
+    <w:p>
+      <w:pPr>
+        <w:pStyle w:val="ListParagraph"/>
+        <w:numPr>
+          <w:ilvl w:val="0"/>
+          <w:numId w:val="3"/>
+        </w:numPr>
+        <w:pBdr>
+          <w:bottom w:val="single" w:sz="6" w:space="1" w:color="auto"/>
+        </w:pBdr>
+      </w:pPr>
+      <w:r>
+        <w:t>Configure port security to IT-</w:t>
+      </w:r>
+      <w:r>
+        <w:t>dept.</w:t>
+      </w:r>
+      <w:r>
+        <w:t xml:space="preserve"> switch to allow only Test-PC to access port fa0/1 (Use sticky method to obtain mac-address with violation mode of shutdown)</w:t>
+      </w:r>
+      <w:r>
+        <w:t>.</w:t>
+      </w:r>
+    </w:p>
+    <w:p/>
+    <w:p/>
+    <w:p>
+      <w:pPr>
+        <w:rPr>
+          <w:b/>
+        </w:rPr>
+      </w:pPr>
+    </w:p>
+    <w:p>
+      <w:pPr>
+        <w:rPr>
+          <w:b/>
+        </w:rPr>
+      </w:pPr>
+      <w:r>
+        <w:rPr>
+          <w:b/>
+        </w:rPr>
+        <w:lastRenderedPageBreak/>
+        <w:t>Problem 4:</w:t>
+      </w:r>
+    </w:p>
+    <w:p>
+      <w:r>
+        <w:t>Albion University is a large university which has two campuses situated 20 miles apart. The university’s students and stuff are distributed in 4 faculties; these include the faculties of Heath and Sciences; Business; Engineering / Computing and Art/Design. Each member of stuff has a PC and students have access to PCs in the labs.</w:t>
+      </w:r>
+    </w:p>
+    <w:p>
+      <w:pPr>
+        <w:rPr>
+          <w:b/>
+        </w:rPr>
+      </w:pPr>
+      <w:r>
+        <w:rPr>
+          <w:b/>
+        </w:rPr>
+        <w:t>Requirement</w:t>
+      </w:r>
+      <w:r>
+        <w:rPr>
+          <w:b/>
+        </w:rPr>
+        <w:t>s:</w:t>
+      </w:r>
+    </w:p>
+    <w:p>
+      <w:pPr>
+        <w:pStyle w:val="ListParagraph"/>
+        <w:numPr>
+          <w:ilvl w:val="0"/>
+          <w:numId w:val="8"/>
+        </w:numPr>
+      </w:pPr>
+      <w:r>
+        <w:t>Create a network topology with the main components to support the following:</w:t>
+      </w:r>
+    </w:p>
+    <w:p>
+      <w:pPr>
+        <w:pStyle w:val="ListParagraph"/>
+        <w:numPr>
+          <w:ilvl w:val="0"/>
+          <w:numId w:val="9"/>
+        </w:numPr>
+      </w:pPr>
+      <w:r>
+        <w:t>Main Campus:</w:t>
+      </w:r>
+    </w:p>
+    <w:p>
+      <w:pPr>
+        <w:pStyle w:val="ListParagraph"/>
+        <w:numPr>
+          <w:ilvl w:val="1"/>
+          <w:numId w:val="9"/>
+        </w:numPr>
+        <w:rPr>
+          <w:b/>
+        </w:rPr>
+      </w:pPr>
+      <w:r>
+        <w:rPr>
+          <w:b/>
+        </w:rPr>
+        <w:t>Building A:</w:t>
+      </w:r>
+      <w:r>
+        <w:rPr>
+          <w:b/>
+        </w:rPr>
+        <w:t xml:space="preserve"> </w:t>
+      </w:r>
+      <w:r>
+        <w:t>Administrative staff in the departments of management, HR and finance. The admin staff PCs are distributed in the building offices and it is expecte</w:t>
+      </w:r>
       <w:bookmarkStart w:id="0" w:name="_GoBack"/>
       <w:bookmarkEnd w:id="0"/>
-    </w:p>
-    <w:p>
-      <w:pPr>
-        <w:rPr>
-          <w:b/>
-        </w:rPr>
-      </w:pPr>
-      <w:r>
-        <w:rPr>
-          <w:b/>
-        </w:rPr>
-        <w:t>Problem 2:</w:t>
-      </w:r>
-    </w:p>
-    <w:p>
-      <w:r>
-        <w:t>XYZ Company is fast-growing company in Eastern Australia with more than 2 million customers globally. The company deals with selling and buying of food items, which are basically operated from the headquarters. The company is intending to open a branch near the local village Bonalbo. Thus, the company requires young IT graduates to design the network branch. The network to operate separately from the headquarter network.</w:t>
-      </w:r>
-    </w:p>
-    <w:p/>
-    <w:p>
-      <w:r>
-        <w:t>Being a small network, the company has the following requirements during implementation;</w:t>
-      </w:r>
-    </w:p>
-    <w:p>
-      <w:pPr>
-        <w:pStyle w:val="ListParagraph"/>
-        <w:numPr>
-          <w:ilvl w:val="0"/>
-          <w:numId w:val="2"/>
-        </w:numPr>
-      </w:pPr>
-      <w:r>
-        <w:t xml:space="preserve">  One router and one switch to be used(all cisco products)</w:t>
-      </w:r>
-    </w:p>
-    <w:p>
-      <w:pPr>
-        <w:pStyle w:val="ListParagraph"/>
-        <w:numPr>
-          <w:ilvl w:val="0"/>
-          <w:numId w:val="2"/>
-        </w:numPr>
-      </w:pPr>
-      <w:r>
-        <w:t>3 departments(Admin/IT, Finance/HR and Customer Service/ Reception)</w:t>
-      </w:r>
-    </w:p>
-    <w:p>
-      <w:pPr>
-        <w:pStyle w:val="ListParagraph"/>
-        <w:numPr>
-          <w:ilvl w:val="0"/>
-          <w:numId w:val="2"/>
-        </w:numPr>
-      </w:pPr>
-      <w:r>
-        <w:t>Each department is require to be different VLANS.</w:t>
-      </w:r>
-    </w:p>
-    <w:p>
-      <w:pPr>
-        <w:pStyle w:val="ListParagraph"/>
-        <w:numPr>
-          <w:ilvl w:val="0"/>
-          <w:numId w:val="2"/>
-        </w:numPr>
-      </w:pPr>
-      <w:r>
-        <w:t>Each department is require to have wireless network for users.</w:t>
-      </w:r>
-    </w:p>
-    <w:p>
-      <w:pPr>
-        <w:pStyle w:val="ListParagraph"/>
-        <w:numPr>
-          <w:ilvl w:val="0"/>
-          <w:numId w:val="2"/>
-        </w:numPr>
-      </w:pPr>
-      <w:r>
-        <w:t>Host devices in the network are required to obtain IPV4 address automatically.</w:t>
-      </w:r>
-    </w:p>
-    <w:p>
-      <w:pPr>
-        <w:pStyle w:val="ListParagraph"/>
-        <w:numPr>
-          <w:ilvl w:val="0"/>
-          <w:numId w:val="2"/>
-        </w:numPr>
-      </w:pPr>
-      <w:r>
-        <w:t>Device in all the departments are required to communicate with each other.</w:t>
-      </w:r>
-    </w:p>
-    <w:p>
-      <w:r>
-        <w:t xml:space="preserve">Assume the ISP gave out a </w:t>
-      </w:r>
-      <w:r>
-        <w:t>base network</w:t>
-      </w:r>
-      <w:r>
-        <w:t xml:space="preserve"> of 192.168.1.0, you as the young network engineer who has been hired, design and implement a network considering the above requirement</w:t>
-      </w:r>
-    </w:p>
-    <w:p>
-      <w:r>
-        <w:t>------------------------------------------------------------------------------------------------------------------------------------------</w:t>
-      </w:r>
-    </w:p>
-    <w:p/>
-    <w:p>
-      <w:pPr>
-        <w:rPr>
-          <w:b/>
-        </w:rPr>
-      </w:pPr>
-      <w:r>
-        <w:rPr>
-          <w:b/>
-        </w:rPr>
-        <w:t>Problem 3:</w:t>
-      </w:r>
-    </w:p>
-    <w:p>
-      <w:r>
-        <w:t xml:space="preserve">As a part of your end year networking project, you are required to design and implement Vic Modern Hotel network. The hotel has three floors; in the first floor there three departments (Reception, Store and Logistics), in the second floor there are three departments (Finance, HR and Sales/Marketing), while </w:t>
-      </w:r>
-      <w:r>
-        <w:lastRenderedPageBreak/>
-        <w:t>the third floor hosts the IT and Admin. Therefore, the following are part of the considerations during the design and implementation.</w:t>
-      </w:r>
-    </w:p>
-    <w:p>
-      <w:pPr>
-        <w:pStyle w:val="ListParagraph"/>
-        <w:numPr>
-          <w:ilvl w:val="0"/>
-          <w:numId w:val="3"/>
-        </w:numPr>
-      </w:pPr>
-      <w:r>
-        <w:t>There should be three routers connecting each floor (all placed in the server room in IT department).</w:t>
-      </w:r>
-    </w:p>
-    <w:p>
-      <w:pPr>
-        <w:pStyle w:val="ListParagraph"/>
-        <w:numPr>
-          <w:ilvl w:val="0"/>
-          <w:numId w:val="3"/>
-        </w:numPr>
-      </w:pPr>
-      <w:r>
-        <w:t>All routers should be connected to each other using DCE cable.</w:t>
-      </w:r>
-    </w:p>
-    <w:p>
-      <w:pPr>
-        <w:pStyle w:val="ListParagraph"/>
-        <w:numPr>
-          <w:ilvl w:val="0"/>
-          <w:numId w:val="3"/>
-        </w:numPr>
-      </w:pPr>
-      <w:r>
-        <w:t>The network between the routers should be 10.10.10.0/30, 10.10.10.4/30, 10.10.10.8/30</w:t>
-      </w:r>
-    </w:p>
-    <w:p>
-      <w:pPr>
-        <w:pStyle w:val="ListParagraph"/>
-        <w:numPr>
-          <w:ilvl w:val="0"/>
-          <w:numId w:val="3"/>
-        </w:numPr>
-      </w:pPr>
-      <w:r>
-        <w:t>Each floor is expected to have one switch (placed in the respective floor).</w:t>
-      </w:r>
-    </w:p>
-    <w:p>
-      <w:pPr>
-        <w:pStyle w:val="ListParagraph"/>
-        <w:numPr>
-          <w:ilvl w:val="0"/>
-          <w:numId w:val="3"/>
-        </w:numPr>
-      </w:pPr>
-      <w:r>
-        <w:t>Each floor is expected to have WIFI networks connected to laptops and phones.</w:t>
-      </w:r>
-    </w:p>
-    <w:p>
-      <w:pPr>
-        <w:pStyle w:val="ListParagraph"/>
-        <w:numPr>
-          <w:ilvl w:val="0"/>
-          <w:numId w:val="3"/>
-        </w:numPr>
-      </w:pPr>
-      <w:r>
-        <w:t>Each department is expected to have a printer</w:t>
-      </w:r>
-    </w:p>
-    <w:p>
-      <w:pPr>
-        <w:pStyle w:val="ListParagraph"/>
-        <w:numPr>
-          <w:ilvl w:val="0"/>
-          <w:numId w:val="3"/>
-        </w:numPr>
-      </w:pPr>
-      <w:r>
-        <w:t>Each department is expected to be in different VLAN with the following details.</w:t>
-      </w:r>
-    </w:p>
-    <w:p>
-      <w:pPr>
-        <w:ind w:left="720" w:firstLine="720"/>
-      </w:pPr>
-      <w:r>
-        <w:t>1</w:t>
-      </w:r>
-      <w:r>
-        <w:rPr>
-          <w:vertAlign w:val="superscript"/>
-        </w:rPr>
-        <w:t>st</w:t>
-      </w:r>
-      <w:r>
-        <w:t xml:space="preserve"> Floor;</w:t>
-      </w:r>
-    </w:p>
-    <w:p>
-      <w:pPr>
-        <w:pStyle w:val="ListParagraph"/>
-        <w:numPr>
-          <w:ilvl w:val="0"/>
-          <w:numId w:val="4"/>
-        </w:numPr>
-      </w:pPr>
-      <w:r>
-        <w:t>Reception – VLAN 80, Network of 192.168.8.0/24</w:t>
-      </w:r>
-    </w:p>
-    <w:p>
-      <w:pPr>
-        <w:pStyle w:val="ListParagraph"/>
-        <w:numPr>
-          <w:ilvl w:val="0"/>
-          <w:numId w:val="4"/>
-        </w:numPr>
-      </w:pPr>
-      <w:r>
-        <w:t>Store – VLAN 70, Network of 192.168.7.0/24</w:t>
-      </w:r>
-    </w:p>
-    <w:p>
-      <w:pPr>
-        <w:pStyle w:val="ListParagraph"/>
-        <w:numPr>
-          <w:ilvl w:val="0"/>
-          <w:numId w:val="4"/>
-        </w:numPr>
-      </w:pPr>
-      <w:r>
-        <w:t>Logistics – VLAN 60, Network of 192.168.6.0/24</w:t>
-      </w:r>
-    </w:p>
-    <w:p>
-      <w:pPr>
-        <w:ind w:left="1440"/>
-      </w:pPr>
-      <w:r>
-        <w:t>2</w:t>
-      </w:r>
-      <w:r>
-        <w:rPr>
-          <w:vertAlign w:val="superscript"/>
-        </w:rPr>
-        <w:t>nd</w:t>
-      </w:r>
-      <w:r>
-        <w:t xml:space="preserve"> Floor;</w:t>
-      </w:r>
-    </w:p>
-    <w:p>
-      <w:pPr>
-        <w:pStyle w:val="ListParagraph"/>
-        <w:numPr>
-          <w:ilvl w:val="0"/>
-          <w:numId w:val="6"/>
-        </w:numPr>
-      </w:pPr>
-      <w:r>
-        <w:t>Finance – VLAN 50, Network of 192.168.5.0/24</w:t>
-      </w:r>
-    </w:p>
-    <w:p>
-      <w:pPr>
-        <w:pStyle w:val="ListParagraph"/>
-        <w:numPr>
-          <w:ilvl w:val="0"/>
-          <w:numId w:val="6"/>
-        </w:numPr>
-      </w:pPr>
-      <w:r>
-        <w:t>HR– VLAN 40, Network of 192.168.4.0/24</w:t>
-      </w:r>
-    </w:p>
-    <w:p>
-      <w:pPr>
-        <w:pStyle w:val="ListParagraph"/>
-        <w:numPr>
-          <w:ilvl w:val="0"/>
-          <w:numId w:val="6"/>
-        </w:numPr>
-      </w:pPr>
-      <w:r>
-        <w:t>Sales – VLAN 30, Network of 192.168.3.0/24</w:t>
-      </w:r>
-    </w:p>
-    <w:p>
-      <w:pPr>
-        <w:ind w:left="1440"/>
-      </w:pPr>
-      <w:r>
-        <w:t>3</w:t>
-      </w:r>
-      <w:r>
-        <w:rPr>
-          <w:vertAlign w:val="superscript"/>
-        </w:rPr>
-        <w:t>rd</w:t>
-      </w:r>
-      <w:r>
-        <w:t xml:space="preserve"> Floor;</w:t>
-      </w:r>
-    </w:p>
-    <w:p>
-      <w:pPr>
-        <w:pStyle w:val="ListParagraph"/>
-        <w:numPr>
-          <w:ilvl w:val="0"/>
-          <w:numId w:val="7"/>
-        </w:numPr>
-      </w:pPr>
-      <w:r>
-        <w:t>Admin – VLAN 20, Network of 192.168.2.0/24</w:t>
-      </w:r>
-    </w:p>
-    <w:p>
-      <w:pPr>
-        <w:pStyle w:val="ListParagraph"/>
-        <w:numPr>
-          <w:ilvl w:val="0"/>
-          <w:numId w:val="7"/>
-        </w:numPr>
-      </w:pPr>
-      <w:r>
-        <w:t>IT – VLAN 10, Network of 192.168.1.0/24</w:t>
-      </w:r>
-    </w:p>
-    <w:p/>
-    <w:p>
-      <w:pPr>
-        <w:pStyle w:val="ListParagraph"/>
-        <w:numPr>
-          <w:ilvl w:val="0"/>
-          <w:numId w:val="3"/>
-        </w:numPr>
-      </w:pPr>
-      <w:r>
-        <w:t>Use OSPF as the routing protocol to advertise route.</w:t>
-      </w:r>
-    </w:p>
-    <w:p>
-      <w:pPr>
-        <w:pStyle w:val="ListParagraph"/>
-        <w:numPr>
-          <w:ilvl w:val="0"/>
-          <w:numId w:val="3"/>
-        </w:numPr>
-      </w:pPr>
-      <w:r>
-        <w:t>All device in the network are expected to obtain IP address dynamically with their respective router configured as the DHCP server.</w:t>
-      </w:r>
-    </w:p>
-    <w:p>
-      <w:pPr>
-        <w:pStyle w:val="ListParagraph"/>
-        <w:numPr>
-          <w:ilvl w:val="0"/>
-          <w:numId w:val="3"/>
-        </w:numPr>
-      </w:pPr>
-      <w:r>
-        <w:t>All the device in the network are expected to communicate with each other.</w:t>
-      </w:r>
-    </w:p>
-    <w:p>
-      <w:pPr>
-        <w:pStyle w:val="ListParagraph"/>
-        <w:numPr>
-          <w:ilvl w:val="0"/>
-          <w:numId w:val="3"/>
-        </w:numPr>
-      </w:pPr>
-      <w:r>
-        <w:t>Configure SSH in all the routers for remote login.</w:t>
-      </w:r>
-    </w:p>
-    <w:p>
-      <w:pPr>
-        <w:pStyle w:val="ListParagraph"/>
-        <w:numPr>
-          <w:ilvl w:val="0"/>
-          <w:numId w:val="3"/>
-        </w:numPr>
-      </w:pPr>
-      <w:r>
-        <w:t>In IT department add PC called Test-PC to port fa0/1 and use it remote login.</w:t>
-      </w:r>
-    </w:p>
-    <w:p>
-      <w:pPr>
-        <w:pStyle w:val="ListParagraph"/>
-        <w:numPr>
-          <w:ilvl w:val="0"/>
-          <w:numId w:val="3"/>
-        </w:numPr>
-      </w:pPr>
-      <w:r>
-        <w:t>Configure port security to IT-</w:t>
-      </w:r>
-      <w:r>
-        <w:t>dept.</w:t>
-      </w:r>
-      <w:r>
-        <w:t xml:space="preserve"> switch to allow only Test-PC to access port fa0/1 (Use sticky method to obtain mac-address with violation mode of shutdown)</w:t>
-      </w:r>
-      <w:r>
-        <w:t>.</w:t>
-      </w:r>
-    </w:p>
-    <w:p>
-      <w:r>
-        <w:t>------------------------------------------------------------------------------------------------------------------------------------------</w:t>
+      <w:r>
+        <w:t>d that they will share some networking equipment (</w:t>
+      </w:r>
+      <w:r>
+        <w:rPr>
+          <w:b/>
+        </w:rPr>
+        <w:t>Hint: use of VLANs is expected here</w:t>
+      </w:r>
+      <w:r>
+        <w:t>). The Faculty of Business is also situated in this building.</w:t>
+      </w:r>
+    </w:p>
+    <w:p>
+      <w:pPr>
+        <w:pStyle w:val="ListParagraph"/>
+        <w:numPr>
+          <w:ilvl w:val="1"/>
+          <w:numId w:val="9"/>
+        </w:numPr>
+        <w:rPr>
+          <w:b/>
+        </w:rPr>
+      </w:pPr>
+      <w:r>
+        <w:rPr>
+          <w:b/>
+        </w:rPr>
+        <w:t xml:space="preserve">Building B: </w:t>
+      </w:r>
+      <w:r>
+        <w:t>faculty of Engineering and Computing and Faculty of Art and Design</w:t>
+      </w:r>
+    </w:p>
+    <w:p>
+      <w:pPr>
+        <w:pStyle w:val="ListParagraph"/>
+        <w:numPr>
+          <w:ilvl w:val="1"/>
+          <w:numId w:val="9"/>
+        </w:numPr>
+        <w:rPr>
+          <w:b/>
+        </w:rPr>
+      </w:pPr>
+      <w:r>
+        <w:rPr>
+          <w:b/>
+        </w:rPr>
+        <w:t xml:space="preserve">Building C: </w:t>
+      </w:r>
+      <w:r>
+        <w:t>Students labs and IT department. The IT department hosts the university Web server and other servers</w:t>
+      </w:r>
+    </w:p>
+    <w:p>
+      <w:pPr>
+        <w:pStyle w:val="ListParagraph"/>
+        <w:numPr>
+          <w:ilvl w:val="1"/>
+          <w:numId w:val="9"/>
+        </w:numPr>
+        <w:rPr>
+          <w:b/>
+        </w:rPr>
+      </w:pPr>
+      <w:r>
+        <w:t>There is also an email server hosted externally on the cloud.</w:t>
+      </w:r>
+    </w:p>
+    <w:p>
+      <w:pPr>
+        <w:pStyle w:val="ListParagraph"/>
+        <w:numPr>
+          <w:ilvl w:val="0"/>
+          <w:numId w:val="9"/>
+        </w:numPr>
+        <w:rPr>
+          <w:b/>
+        </w:rPr>
+      </w:pPr>
+      <w:r>
+        <w:t>Smaller Campus:</w:t>
+      </w:r>
+    </w:p>
+    <w:p>
+      <w:pPr>
+        <w:pStyle w:val="ListParagraph"/>
+        <w:numPr>
+          <w:ilvl w:val="1"/>
+          <w:numId w:val="9"/>
+        </w:numPr>
+        <w:rPr>
+          <w:b/>
+        </w:rPr>
+      </w:pPr>
+      <w:r>
+        <w:t>Faculty of Health and Science (staff and students labs are situated on separate floors)</w:t>
+      </w:r>
+    </w:p>
+    <w:p>
+      <w:pPr>
+        <w:pStyle w:val="ListParagraph"/>
+        <w:numPr>
+          <w:ilvl w:val="0"/>
+          <w:numId w:val="8"/>
+        </w:numPr>
+        <w:rPr>
+          <w:b/>
+        </w:rPr>
+      </w:pPr>
+      <w:r>
+        <w:t xml:space="preserve">You will be </w:t>
+      </w:r>
+      <w:r>
+        <w:t xml:space="preserve">expected </w:t>
+      </w:r>
+      <w:r>
+        <w:rPr>
+          <w:b/>
+        </w:rPr>
+        <w:t>to</w:t>
+      </w:r>
+      <w:r>
+        <w:t xml:space="preserve"> configure the core </w:t>
+      </w:r>
+      <w:r>
+        <w:t>device and few end devices to provide end-to end connectivity and access to the internal servers and the external server.</w:t>
+      </w:r>
+    </w:p>
+    <w:p>
+      <w:pPr>
+        <w:pStyle w:val="ListParagraph"/>
+        <w:numPr>
+          <w:ilvl w:val="0"/>
+          <w:numId w:val="10"/>
+        </w:numPr>
+      </w:pPr>
+      <w:r>
+        <w:t>Each department/faculty is expected to be on its own separate IP network</w:t>
+      </w:r>
+    </w:p>
+    <w:p>
+      <w:pPr>
+        <w:pStyle w:val="ListParagraph"/>
+        <w:numPr>
+          <w:ilvl w:val="0"/>
+          <w:numId w:val="10"/>
+        </w:numPr>
+      </w:pPr>
+      <w:r>
+        <w:t>The Switches should be configured with appropriate VLANs and security setting</w:t>
+      </w:r>
+    </w:p>
+    <w:p>
+      <w:pPr>
+        <w:pStyle w:val="ListParagraph"/>
+        <w:numPr>
+          <w:ilvl w:val="0"/>
+          <w:numId w:val="10"/>
+        </w:numPr>
+      </w:pPr>
+      <w:r>
+        <w:t>RIPv2 will be used to provide routing for the routers in the internal network and static routing for the external server.</w:t>
+      </w:r>
+    </w:p>
+    <w:p>
+      <w:pPr>
+        <w:pStyle w:val="ListParagraph"/>
+        <w:numPr>
+          <w:ilvl w:val="0"/>
+          <w:numId w:val="10"/>
+        </w:numPr>
+      </w:pPr>
+      <w:r>
+        <w:t>The device in building A will be expected to acquire dynamic IP addresses from a router-based DHCP server</w:t>
+      </w:r>
+    </w:p>
+    <w:p>
+      <w:pPr>
+        <w:rPr>
+          <w:b/>
+        </w:rPr>
+      </w:pPr>
+      <w:r>
+        <w:rPr>
+          <w:b/>
+        </w:rPr>
+        <w:t>Task</w:t>
+      </w:r>
+      <w:r>
+        <w:rPr>
+          <w:b/>
+        </w:rPr>
+        <w:t>s</w:t>
+      </w:r>
+      <w:r>
+        <w:rPr>
+          <w:b/>
+        </w:rPr>
+        <w:t>:</w:t>
+      </w:r>
+    </w:p>
+    <w:p>
+      <w:r>
+        <w:rPr>
+          <w:b/>
+        </w:rPr>
+        <w:t xml:space="preserve">Task 1: </w:t>
+      </w:r>
+      <w:r>
+        <w:t>Your task is to plan, design, and prototype the network topology for Albion University’s network using Cisco Packet Tracer. Formative feedback will be given on this task in week 6.</w:t>
+      </w:r>
+    </w:p>
+    <w:p>
+      <w:r>
+        <w:rPr>
+          <w:b/>
+        </w:rPr>
+        <w:t>Task 2:</w:t>
+      </w:r>
+      <w:r>
+        <w:rPr>
+          <w:b/>
+        </w:rPr>
+        <w:t xml:space="preserve"> </w:t>
+      </w:r>
+      <w:r>
+        <w:t>Configure in packet Tracer the network will appropriate settings to achieve the connectivity and functionalities specified in the requirements.</w:t>
+      </w:r>
+    </w:p>
+    <w:p>
+      <w:r>
+        <w:rPr>
+          <w:b/>
+        </w:rPr>
+        <w:t>Task 3:</w:t>
+      </w:r>
+      <w:r>
+        <w:rPr>
+          <w:b/>
+        </w:rPr>
+        <w:t xml:space="preserve"> </w:t>
+      </w:r>
+      <w:r>
+        <w:t>produce a report (ma</w:t>
+      </w:r>
+      <w:r>
+        <w:t>x 1500 words</w:t>
+      </w:r>
+      <w:r>
+        <w:t>)</w:t>
+      </w:r>
+      <w:r>
+        <w:t xml:space="preserve"> including evaluation your proposed network design and critical appraised on your work. Your evaluation should include performance, scalability, reliability and security of your proposed network.</w:t>
       </w:r>
     </w:p>
     <w:sectPr>
@@ -868,6 +1228,119 @@
     </w:lvl>
   </w:abstractNum>
   <w:abstractNum w:abstractNumId="3" w15:restartNumberingAfterBreak="0">
+    <w:nsid w:val="25C35C9D"/>
+    <w:multiLevelType w:val="hybridMultilevel"/>
+    <w:tmpl w:val="5AD6454C"/>
+    <w:lvl w:ilvl="0" w:tplc="04090001">
+      <w:start w:val="1"/>
+      <w:numFmt w:val="bullet"/>
+      <w:lvlText w:val=""/>
+      <w:lvlJc w:val="left"/>
+      <w:pPr>
+        <w:ind w:left="1440" w:hanging="360"/>
+      </w:pPr>
+      <w:rPr>
+        <w:rFonts w:ascii="Symbol" w:hAnsi="Symbol" w:hint="default"/>
+      </w:rPr>
+    </w:lvl>
+    <w:lvl w:ilvl="1" w:tplc="04090003" w:tentative="1">
+      <w:start w:val="1"/>
+      <w:numFmt w:val="bullet"/>
+      <w:lvlText w:val="o"/>
+      <w:lvlJc w:val="left"/>
+      <w:pPr>
+        <w:ind w:left="2160" w:hanging="360"/>
+      </w:pPr>
+      <w:rPr>
+        <w:rFonts w:ascii="Courier New" w:hAnsi="Courier New" w:cs="Courier New" w:hint="default"/>
+      </w:rPr>
+    </w:lvl>
+    <w:lvl w:ilvl="2" w:tplc="04090005" w:tentative="1">
+      <w:start w:val="1"/>
+      <w:numFmt w:val="bullet"/>
+      <w:lvlText w:val=""/>
+      <w:lvlJc w:val="left"/>
+      <w:pPr>
+        <w:ind w:left="2880" w:hanging="360"/>
+      </w:pPr>
+      <w:rPr>
+        <w:rFonts w:ascii="Wingdings" w:hAnsi="Wingdings" w:hint="default"/>
+      </w:rPr>
+    </w:lvl>
+    <w:lvl w:ilvl="3" w:tplc="04090001" w:tentative="1">
+      <w:start w:val="1"/>
+      <w:numFmt w:val="bullet"/>
+      <w:lvlText w:val=""/>
+      <w:lvlJc w:val="left"/>
+      <w:pPr>
+        <w:ind w:left="3600" w:hanging="360"/>
+      </w:pPr>
+      <w:rPr>
+        <w:rFonts w:ascii="Symbol" w:hAnsi="Symbol" w:hint="default"/>
+      </w:rPr>
+    </w:lvl>
+    <w:lvl w:ilvl="4" w:tplc="04090003" w:tentative="1">
+      <w:start w:val="1"/>
+      <w:numFmt w:val="bullet"/>
+      <w:lvlText w:val="o"/>
+      <w:lvlJc w:val="left"/>
+      <w:pPr>
+        <w:ind w:left="4320" w:hanging="360"/>
+      </w:pPr>
+      <w:rPr>
+        <w:rFonts w:ascii="Courier New" w:hAnsi="Courier New" w:cs="Courier New" w:hint="default"/>
+      </w:rPr>
+    </w:lvl>
+    <w:lvl w:ilvl="5" w:tplc="04090005" w:tentative="1">
+      <w:start w:val="1"/>
+      <w:numFmt w:val="bullet"/>
+      <w:lvlText w:val=""/>
+      <w:lvlJc w:val="left"/>
+      <w:pPr>
+        <w:ind w:left="5040" w:hanging="360"/>
+      </w:pPr>
+      <w:rPr>
+        <w:rFonts w:ascii="Wingdings" w:hAnsi="Wingdings" w:hint="default"/>
+      </w:rPr>
+    </w:lvl>
+    <w:lvl w:ilvl="6" w:tplc="04090001" w:tentative="1">
+      <w:start w:val="1"/>
+      <w:numFmt w:val="bullet"/>
+      <w:lvlText w:val=""/>
+      <w:lvlJc w:val="left"/>
+      <w:pPr>
+        <w:ind w:left="5760" w:hanging="360"/>
+      </w:pPr>
+      <w:rPr>
+        <w:rFonts w:ascii="Symbol" w:hAnsi="Symbol" w:hint="default"/>
+      </w:rPr>
+    </w:lvl>
+    <w:lvl w:ilvl="7" w:tplc="04090003" w:tentative="1">
+      <w:start w:val="1"/>
+      <w:numFmt w:val="bullet"/>
+      <w:lvlText w:val="o"/>
+      <w:lvlJc w:val="left"/>
+      <w:pPr>
+        <w:ind w:left="6480" w:hanging="360"/>
+      </w:pPr>
+      <w:rPr>
+        <w:rFonts w:ascii="Courier New" w:hAnsi="Courier New" w:cs="Courier New" w:hint="default"/>
+      </w:rPr>
+    </w:lvl>
+    <w:lvl w:ilvl="8" w:tplc="04090005" w:tentative="1">
+      <w:start w:val="1"/>
+      <w:numFmt w:val="bullet"/>
+      <w:lvlText w:val=""/>
+      <w:lvlJc w:val="left"/>
+      <w:pPr>
+        <w:ind w:left="7200" w:hanging="360"/>
+      </w:pPr>
+      <w:rPr>
+        <w:rFonts w:ascii="Wingdings" w:hAnsi="Wingdings" w:hint="default"/>
+      </w:rPr>
+    </w:lvl>
+  </w:abstractNum>
+  <w:abstractNum w:abstractNumId="4" w15:restartNumberingAfterBreak="0">
     <w:nsid w:val="33A5028A"/>
     <w:multiLevelType w:val="hybridMultilevel"/>
     <w:tmpl w:val="78C0E33E"/>
@@ -956,7 +1429,7 @@
       </w:pPr>
     </w:lvl>
   </w:abstractNum>
-  <w:abstractNum w:abstractNumId="4" w15:restartNumberingAfterBreak="0">
+  <w:abstractNum w:abstractNumId="5" w15:restartNumberingAfterBreak="0">
     <w:nsid w:val="49E93C79"/>
     <w:multiLevelType w:val="hybridMultilevel"/>
     <w:tmpl w:val="3B86D262"/>
@@ -1069,7 +1542,209 @@
       </w:rPr>
     </w:lvl>
   </w:abstractNum>
-  <w:abstractNum w:abstractNumId="5" w15:restartNumberingAfterBreak="0">
+  <w:abstractNum w:abstractNumId="6" w15:restartNumberingAfterBreak="0">
+    <w:nsid w:val="4DC556E1"/>
+    <w:multiLevelType w:val="hybridMultilevel"/>
+    <w:tmpl w:val="5D92108E"/>
+    <w:lvl w:ilvl="0" w:tplc="04090019">
+      <w:start w:val="1"/>
+      <w:numFmt w:val="lowerLetter"/>
+      <w:lvlText w:val="%1."/>
+      <w:lvlJc w:val="left"/>
+      <w:pPr>
+        <w:ind w:left="720" w:hanging="360"/>
+      </w:pPr>
+      <w:rPr>
+        <w:rFonts w:hint="default"/>
+      </w:rPr>
+    </w:lvl>
+    <w:lvl w:ilvl="1" w:tplc="04090019">
+      <w:start w:val="1"/>
+      <w:numFmt w:val="lowerLetter"/>
+      <w:lvlText w:val="%2."/>
+      <w:lvlJc w:val="left"/>
+      <w:pPr>
+        <w:ind w:left="1440" w:hanging="360"/>
+      </w:pPr>
+    </w:lvl>
+    <w:lvl w:ilvl="2" w:tplc="0409001B" w:tentative="1">
+      <w:start w:val="1"/>
+      <w:numFmt w:val="lowerRoman"/>
+      <w:lvlText w:val="%3."/>
+      <w:lvlJc w:val="right"/>
+      <w:pPr>
+        <w:ind w:left="2160" w:hanging="180"/>
+      </w:pPr>
+    </w:lvl>
+    <w:lvl w:ilvl="3" w:tplc="0409000F" w:tentative="1">
+      <w:start w:val="1"/>
+      <w:numFmt w:val="decimal"/>
+      <w:lvlText w:val="%4."/>
+      <w:lvlJc w:val="left"/>
+      <w:pPr>
+        <w:ind w:left="2880" w:hanging="360"/>
+      </w:pPr>
+    </w:lvl>
+    <w:lvl w:ilvl="4" w:tplc="04090019" w:tentative="1">
+      <w:start w:val="1"/>
+      <w:numFmt w:val="lowerLetter"/>
+      <w:lvlText w:val="%5."/>
+      <w:lvlJc w:val="left"/>
+      <w:pPr>
+        <w:ind w:left="3600" w:hanging="360"/>
+      </w:pPr>
+    </w:lvl>
+    <w:lvl w:ilvl="5" w:tplc="0409001B" w:tentative="1">
+      <w:start w:val="1"/>
+      <w:numFmt w:val="lowerRoman"/>
+      <w:lvlText w:val="%6."/>
+      <w:lvlJc w:val="right"/>
+      <w:pPr>
+        <w:ind w:left="4320" w:hanging="180"/>
+      </w:pPr>
+    </w:lvl>
+    <w:lvl w:ilvl="6" w:tplc="0409000F" w:tentative="1">
+      <w:start w:val="1"/>
+      <w:numFmt w:val="decimal"/>
+      <w:lvlText w:val="%7."/>
+      <w:lvlJc w:val="left"/>
+      <w:pPr>
+        <w:ind w:left="5040" w:hanging="360"/>
+      </w:pPr>
+    </w:lvl>
+    <w:lvl w:ilvl="7" w:tplc="04090019" w:tentative="1">
+      <w:start w:val="1"/>
+      <w:numFmt w:val="lowerLetter"/>
+      <w:lvlText w:val="%8."/>
+      <w:lvlJc w:val="left"/>
+      <w:pPr>
+        <w:ind w:left="5760" w:hanging="360"/>
+      </w:pPr>
+    </w:lvl>
+    <w:lvl w:ilvl="8" w:tplc="0409001B" w:tentative="1">
+      <w:start w:val="1"/>
+      <w:numFmt w:val="lowerRoman"/>
+      <w:lvlText w:val="%9."/>
+      <w:lvlJc w:val="right"/>
+      <w:pPr>
+        <w:ind w:left="6480" w:hanging="180"/>
+      </w:pPr>
+    </w:lvl>
+  </w:abstractNum>
+  <w:abstractNum w:abstractNumId="7" w15:restartNumberingAfterBreak="0">
+    <w:nsid w:val="56E55CF3"/>
+    <w:multiLevelType w:val="hybridMultilevel"/>
+    <w:tmpl w:val="5FFE2174"/>
+    <w:lvl w:ilvl="0" w:tplc="04090001">
+      <w:start w:val="1"/>
+      <w:numFmt w:val="bullet"/>
+      <w:lvlText w:val=""/>
+      <w:lvlJc w:val="left"/>
+      <w:pPr>
+        <w:ind w:left="1440" w:hanging="360"/>
+      </w:pPr>
+      <w:rPr>
+        <w:rFonts w:ascii="Symbol" w:hAnsi="Symbol" w:hint="default"/>
+      </w:rPr>
+    </w:lvl>
+    <w:lvl w:ilvl="1" w:tplc="04090003">
+      <w:start w:val="1"/>
+      <w:numFmt w:val="bullet"/>
+      <w:lvlText w:val="o"/>
+      <w:lvlJc w:val="left"/>
+      <w:pPr>
+        <w:ind w:left="2160" w:hanging="360"/>
+      </w:pPr>
+      <w:rPr>
+        <w:rFonts w:ascii="Courier New" w:hAnsi="Courier New" w:cs="Courier New" w:hint="default"/>
+      </w:rPr>
+    </w:lvl>
+    <w:lvl w:ilvl="2" w:tplc="04090005" w:tentative="1">
+      <w:start w:val="1"/>
+      <w:numFmt w:val="bullet"/>
+      <w:lvlText w:val=""/>
+      <w:lvlJc w:val="left"/>
+      <w:pPr>
+        <w:ind w:left="2880" w:hanging="360"/>
+      </w:pPr>
+      <w:rPr>
+        <w:rFonts w:ascii="Wingdings" w:hAnsi="Wingdings" w:hint="default"/>
+      </w:rPr>
+    </w:lvl>
+    <w:lvl w:ilvl="3" w:tplc="04090001" w:tentative="1">
+      <w:start w:val="1"/>
+      <w:numFmt w:val="bullet"/>
+      <w:lvlText w:val=""/>
+      <w:lvlJc w:val="left"/>
+      <w:pPr>
+        <w:ind w:left="3600" w:hanging="360"/>
+      </w:pPr>
+      <w:rPr>
+        <w:rFonts w:ascii="Symbol" w:hAnsi="Symbol" w:hint="default"/>
+      </w:rPr>
+    </w:lvl>
+    <w:lvl w:ilvl="4" w:tplc="04090003" w:tentative="1">
+      <w:start w:val="1"/>
+      <w:numFmt w:val="bullet"/>
+      <w:lvlText w:val="o"/>
+      <w:lvlJc w:val="left"/>
+      <w:pPr>
+        <w:ind w:left="4320" w:hanging="360"/>
+      </w:pPr>
+      <w:rPr>
+        <w:rFonts w:ascii="Courier New" w:hAnsi="Courier New" w:cs="Courier New" w:hint="default"/>
+      </w:rPr>
+    </w:lvl>
+    <w:lvl w:ilvl="5" w:tplc="04090005" w:tentative="1">
+      <w:start w:val="1"/>
+      <w:numFmt w:val="bullet"/>
+      <w:lvlText w:val=""/>
+      <w:lvlJc w:val="left"/>
+      <w:pPr>
+        <w:ind w:left="5040" w:hanging="360"/>
+      </w:pPr>
+      <w:rPr>
+        <w:rFonts w:ascii="Wingdings" w:hAnsi="Wingdings" w:hint="default"/>
+      </w:rPr>
+    </w:lvl>
+    <w:lvl w:ilvl="6" w:tplc="04090001" w:tentative="1">
+      <w:start w:val="1"/>
+      <w:numFmt w:val="bullet"/>
+      <w:lvlText w:val=""/>
+      <w:lvlJc w:val="left"/>
+      <w:pPr>
+        <w:ind w:left="5760" w:hanging="360"/>
+      </w:pPr>
+      <w:rPr>
+        <w:rFonts w:ascii="Symbol" w:hAnsi="Symbol" w:hint="default"/>
+      </w:rPr>
+    </w:lvl>
+    <w:lvl w:ilvl="7" w:tplc="04090003" w:tentative="1">
+      <w:start w:val="1"/>
+      <w:numFmt w:val="bullet"/>
+      <w:lvlText w:val="o"/>
+      <w:lvlJc w:val="left"/>
+      <w:pPr>
+        <w:ind w:left="6480" w:hanging="360"/>
+      </w:pPr>
+      <w:rPr>
+        <w:rFonts w:ascii="Courier New" w:hAnsi="Courier New" w:cs="Courier New" w:hint="default"/>
+      </w:rPr>
+    </w:lvl>
+    <w:lvl w:ilvl="8" w:tplc="04090005" w:tentative="1">
+      <w:start w:val="1"/>
+      <w:numFmt w:val="bullet"/>
+      <w:lvlText w:val=""/>
+      <w:lvlJc w:val="left"/>
+      <w:pPr>
+        <w:ind w:left="7200" w:hanging="360"/>
+      </w:pPr>
+      <w:rPr>
+        <w:rFonts w:ascii="Wingdings" w:hAnsi="Wingdings" w:hint="default"/>
+      </w:rPr>
+    </w:lvl>
+  </w:abstractNum>
+  <w:abstractNum w:abstractNumId="8" w15:restartNumberingAfterBreak="0">
     <w:nsid w:val="5DBD5EFA"/>
     <w:multiLevelType w:val="hybridMultilevel"/>
     <w:tmpl w:val="BF7C8528"/>
@@ -1182,7 +1857,7 @@
       </w:rPr>
     </w:lvl>
   </w:abstractNum>
-  <w:abstractNum w:abstractNumId="6" w15:restartNumberingAfterBreak="0">
+  <w:abstractNum w:abstractNumId="9" w15:restartNumberingAfterBreak="0">
     <w:nsid w:val="790A56FF"/>
     <w:multiLevelType w:val="hybridMultilevel"/>
     <w:tmpl w:val="5EC87352"/>
@@ -1272,13 +1947,13 @@
     </w:lvl>
   </w:abstractNum>
   <w:num w:numId="1">
-    <w:abstractNumId w:val="6"/>
+    <w:abstractNumId w:val="9"/>
   </w:num>
   <w:num w:numId="2">
     <w:abstractNumId w:val="1"/>
   </w:num>
   <w:num w:numId="3">
-    <w:abstractNumId w:val="3"/>
+    <w:abstractNumId w:val="4"/>
   </w:num>
   <w:num w:numId="4">
     <w:abstractNumId w:val="2"/>
@@ -1287,10 +1962,19 @@
     <w:abstractNumId w:val="0"/>
   </w:num>
   <w:num w:numId="6">
+    <w:abstractNumId w:val="8"/>
+  </w:num>
+  <w:num w:numId="7">
     <w:abstractNumId w:val="5"/>
   </w:num>
-  <w:num w:numId="7">
-    <w:abstractNumId w:val="4"/>
+  <w:num w:numId="8">
+    <w:abstractNumId w:val="6"/>
+  </w:num>
+  <w:num w:numId="9">
+    <w:abstractNumId w:val="7"/>
+  </w:num>
+  <w:num w:numId="10">
+    <w:abstractNumId w:val="3"/>
   </w:num>
 </w:numbering>
 </file>

</xml_diff>